<commit_message>
added end sem stuffs
</commit_message>
<xml_diff>
--- a/TBC 602 Scripting Languages/notes/Javascript.docx
+++ b/TBC 602 Scripting Languages/notes/Javascript.docx
@@ -9209,6 +9209,3515 @@
           <w:rFonts w:hint="default" w:ascii="Consolas" w:hAnsi="Consolas"/>
           <w:sz w:val="28"/>
           <w:szCs w:val="28"/>
+        </w:rPr>
+      </w:pPr>
+    </w:p>
+    <w:p>
+      <w:pPr>
+        <w:jc w:val="both"/>
+        <w:rPr>
+          <w:rFonts w:hint="default" w:ascii="Consolas" w:hAnsi="Consolas"/>
+          <w:sz w:val="28"/>
+          <w:szCs w:val="28"/>
+        </w:rPr>
+      </w:pPr>
+    </w:p>
+    <w:p>
+      <w:pPr>
+        <w:jc w:val="both"/>
+        <w:rPr>
+          <w:rFonts w:hint="default" w:ascii="Consolas" w:hAnsi="Consolas"/>
+          <w:b/>
+          <w:bCs/>
+          <w:sz w:val="28"/>
+          <w:szCs w:val="28"/>
+          <w:u w:val="single"/>
+        </w:rPr>
+      </w:pPr>
+    </w:p>
+    <w:p>
+      <w:pPr>
+        <w:jc w:val="both"/>
+        <w:rPr>
+          <w:rFonts w:hint="default" w:ascii="Consolas" w:hAnsi="Consolas"/>
+          <w:b/>
+          <w:bCs/>
+          <w:sz w:val="28"/>
+          <w:szCs w:val="28"/>
+          <w:u w:val="single"/>
+          <w:lang w:val="en-US"/>
+        </w:rPr>
+      </w:pPr>
+      <w:r>
+        <w:rPr>
+          <w:rFonts w:hint="default" w:ascii="Consolas" w:hAnsi="Consolas"/>
+          <w:b/>
+          <w:bCs/>
+          <w:sz w:val="28"/>
+          <w:szCs w:val="28"/>
+          <w:u w:val="single"/>
+          <w:lang w:val="en-US"/>
+        </w:rPr>
+        <w:t>Control and Looping Structures</w:t>
+      </w:r>
+    </w:p>
+    <w:p>
+      <w:pPr>
+        <w:jc w:val="both"/>
+        <w:rPr>
+          <w:rFonts w:hint="default" w:ascii="Consolas" w:hAnsi="Consolas"/>
+          <w:b/>
+          <w:bCs/>
+          <w:sz w:val="28"/>
+          <w:szCs w:val="28"/>
+          <w:u w:val="single"/>
+          <w:lang w:val="en-US"/>
+        </w:rPr>
+      </w:pPr>
+    </w:p>
+    <w:p>
+      <w:pPr>
+        <w:jc w:val="both"/>
+        <w:rPr>
+          <w:rFonts w:hint="default" w:ascii="Consolas" w:hAnsi="Consolas"/>
+          <w:b/>
+          <w:bCs/>
+          <w:sz w:val="28"/>
+          <w:szCs w:val="28"/>
+          <w:u w:val="single"/>
+          <w:lang w:val="en-US"/>
+        </w:rPr>
+      </w:pPr>
+    </w:p>
+    <w:p>
+      <w:pPr>
+        <w:jc w:val="both"/>
+        <w:rPr>
+          <w:rFonts w:hint="default" w:ascii="Consolas" w:hAnsi="Consolas"/>
+          <w:b w:val="0"/>
+          <w:bCs w:val="0"/>
+          <w:sz w:val="28"/>
+          <w:szCs w:val="28"/>
+          <w:u w:val="none"/>
+          <w:lang w:val="en-US"/>
+        </w:rPr>
+      </w:pPr>
+      <w:r>
+        <w:rPr>
+          <w:rFonts w:hint="default" w:ascii="Consolas" w:hAnsi="Consolas"/>
+          <w:b w:val="0"/>
+          <w:bCs w:val="0"/>
+          <w:sz w:val="28"/>
+          <w:szCs w:val="28"/>
+          <w:u w:val="none"/>
+          <w:lang w:val="en-US"/>
+        </w:rPr>
+        <w:t>In JavaScript, control structures and looping structures allow you to control the flow of execution in your code and perform repetitive tasks. They help you make decisions, conditionally execute blocks of code, and iterate over data structures. Here are the main control and looping structures in JavaScript:</w:t>
+      </w:r>
+    </w:p>
+    <w:p>
+      <w:pPr>
+        <w:jc w:val="both"/>
+        <w:rPr>
+          <w:rFonts w:hint="default" w:ascii="Consolas" w:hAnsi="Consolas"/>
+          <w:b w:val="0"/>
+          <w:bCs w:val="0"/>
+          <w:sz w:val="28"/>
+          <w:szCs w:val="28"/>
+          <w:u w:val="none"/>
+          <w:lang w:val="en-US"/>
+        </w:rPr>
+      </w:pPr>
+    </w:p>
+    <w:p>
+      <w:pPr>
+        <w:jc w:val="both"/>
+        <w:rPr>
+          <w:rFonts w:hint="default" w:ascii="Consolas" w:hAnsi="Consolas"/>
+          <w:b w:val="0"/>
+          <w:bCs w:val="0"/>
+          <w:sz w:val="28"/>
+          <w:szCs w:val="28"/>
+          <w:u w:val="none"/>
+          <w:lang w:val="en-US"/>
+        </w:rPr>
+      </w:pPr>
+      <w:r>
+        <w:rPr>
+          <w:rFonts w:hint="default" w:ascii="Consolas" w:hAnsi="Consolas"/>
+          <w:b w:val="0"/>
+          <w:bCs w:val="0"/>
+          <w:sz w:val="28"/>
+          <w:szCs w:val="28"/>
+          <w:u w:val="none"/>
+          <w:lang w:val="en-US"/>
+        </w:rPr>
+        <w:t>1. **if...else**: The `if...else` statement allows you to execute a block of code conditionally based on a specified condition.</w:t>
+      </w:r>
+    </w:p>
+    <w:p>
+      <w:pPr>
+        <w:jc w:val="both"/>
+        <w:rPr>
+          <w:rFonts w:hint="default" w:ascii="Consolas" w:hAnsi="Consolas"/>
+          <w:b w:val="0"/>
+          <w:bCs w:val="0"/>
+          <w:sz w:val="28"/>
+          <w:szCs w:val="28"/>
+          <w:u w:val="none"/>
+          <w:lang w:val="en-US"/>
+        </w:rPr>
+      </w:pPr>
+    </w:p>
+    <w:p>
+      <w:pPr>
+        <w:jc w:val="both"/>
+        <w:rPr>
+          <w:rFonts w:hint="default" w:ascii="Consolas" w:hAnsi="Consolas"/>
+          <w:b w:val="0"/>
+          <w:bCs w:val="0"/>
+          <w:sz w:val="28"/>
+          <w:szCs w:val="28"/>
+          <w:u w:val="none"/>
+          <w:lang w:val="en-US"/>
+        </w:rPr>
+      </w:pPr>
+      <w:r>
+        <w:rPr>
+          <w:rFonts w:hint="default" w:ascii="Consolas" w:hAnsi="Consolas"/>
+          <w:b w:val="0"/>
+          <w:bCs w:val="0"/>
+          <w:sz w:val="28"/>
+          <w:szCs w:val="28"/>
+          <w:u w:val="none"/>
+          <w:lang w:val="en-US"/>
+        </w:rPr>
+        <w:t>```javascript</w:t>
+      </w:r>
+    </w:p>
+    <w:p>
+      <w:pPr>
+        <w:jc w:val="both"/>
+        <w:rPr>
+          <w:rFonts w:hint="default" w:ascii="Consolas" w:hAnsi="Consolas"/>
+          <w:b w:val="0"/>
+          <w:bCs w:val="0"/>
+          <w:sz w:val="28"/>
+          <w:szCs w:val="28"/>
+          <w:u w:val="none"/>
+          <w:lang w:val="en-US"/>
+        </w:rPr>
+      </w:pPr>
+      <w:r>
+        <w:rPr>
+          <w:rFonts w:hint="default" w:ascii="Consolas" w:hAnsi="Consolas"/>
+          <w:b w:val="0"/>
+          <w:bCs w:val="0"/>
+          <w:sz w:val="28"/>
+          <w:szCs w:val="28"/>
+          <w:u w:val="none"/>
+          <w:lang w:val="en-US"/>
+        </w:rPr>
+        <w:t>if (condition) {</w:t>
+      </w:r>
+    </w:p>
+    <w:p>
+      <w:pPr>
+        <w:jc w:val="both"/>
+        <w:rPr>
+          <w:rFonts w:hint="default" w:ascii="Consolas" w:hAnsi="Consolas"/>
+          <w:b w:val="0"/>
+          <w:bCs w:val="0"/>
+          <w:sz w:val="28"/>
+          <w:szCs w:val="28"/>
+          <w:u w:val="none"/>
+          <w:lang w:val="en-US"/>
+        </w:rPr>
+      </w:pPr>
+      <w:r>
+        <w:rPr>
+          <w:rFonts w:hint="default" w:ascii="Consolas" w:hAnsi="Consolas"/>
+          <w:b w:val="0"/>
+          <w:bCs w:val="0"/>
+          <w:sz w:val="28"/>
+          <w:szCs w:val="28"/>
+          <w:u w:val="none"/>
+          <w:lang w:val="en-US"/>
+        </w:rPr>
+        <w:t xml:space="preserve">  // Code to execute if the condition is true</w:t>
+      </w:r>
+    </w:p>
+    <w:p>
+      <w:pPr>
+        <w:jc w:val="both"/>
+        <w:rPr>
+          <w:rFonts w:hint="default" w:ascii="Consolas" w:hAnsi="Consolas"/>
+          <w:b w:val="0"/>
+          <w:bCs w:val="0"/>
+          <w:sz w:val="28"/>
+          <w:szCs w:val="28"/>
+          <w:u w:val="none"/>
+          <w:lang w:val="en-US"/>
+        </w:rPr>
+      </w:pPr>
+      <w:r>
+        <w:rPr>
+          <w:rFonts w:hint="default" w:ascii="Consolas" w:hAnsi="Consolas"/>
+          <w:b w:val="0"/>
+          <w:bCs w:val="0"/>
+          <w:sz w:val="28"/>
+          <w:szCs w:val="28"/>
+          <w:u w:val="none"/>
+          <w:lang w:val="en-US"/>
+        </w:rPr>
+        <w:t>} else {</w:t>
+      </w:r>
+    </w:p>
+    <w:p>
+      <w:pPr>
+        <w:jc w:val="both"/>
+        <w:rPr>
+          <w:rFonts w:hint="default" w:ascii="Consolas" w:hAnsi="Consolas"/>
+          <w:b w:val="0"/>
+          <w:bCs w:val="0"/>
+          <w:sz w:val="28"/>
+          <w:szCs w:val="28"/>
+          <w:u w:val="none"/>
+          <w:lang w:val="en-US"/>
+        </w:rPr>
+      </w:pPr>
+      <w:r>
+        <w:rPr>
+          <w:rFonts w:hint="default" w:ascii="Consolas" w:hAnsi="Consolas"/>
+          <w:b w:val="0"/>
+          <w:bCs w:val="0"/>
+          <w:sz w:val="28"/>
+          <w:szCs w:val="28"/>
+          <w:u w:val="none"/>
+          <w:lang w:val="en-US"/>
+        </w:rPr>
+        <w:t xml:space="preserve">  // Code to execute if the condition is false</w:t>
+      </w:r>
+    </w:p>
+    <w:p>
+      <w:pPr>
+        <w:jc w:val="both"/>
+        <w:rPr>
+          <w:rFonts w:hint="default" w:ascii="Consolas" w:hAnsi="Consolas"/>
+          <w:b w:val="0"/>
+          <w:bCs w:val="0"/>
+          <w:sz w:val="28"/>
+          <w:szCs w:val="28"/>
+          <w:u w:val="none"/>
+          <w:lang w:val="en-US"/>
+        </w:rPr>
+      </w:pPr>
+      <w:r>
+        <w:rPr>
+          <w:rFonts w:hint="default" w:ascii="Consolas" w:hAnsi="Consolas"/>
+          <w:b w:val="0"/>
+          <w:bCs w:val="0"/>
+          <w:sz w:val="28"/>
+          <w:szCs w:val="28"/>
+          <w:u w:val="none"/>
+          <w:lang w:val="en-US"/>
+        </w:rPr>
+        <w:t>}</w:t>
+      </w:r>
+    </w:p>
+    <w:p>
+      <w:pPr>
+        <w:jc w:val="both"/>
+        <w:rPr>
+          <w:rFonts w:hint="default" w:ascii="Consolas" w:hAnsi="Consolas"/>
+          <w:b w:val="0"/>
+          <w:bCs w:val="0"/>
+          <w:sz w:val="28"/>
+          <w:szCs w:val="28"/>
+          <w:u w:val="none"/>
+          <w:lang w:val="en-US"/>
+        </w:rPr>
+      </w:pPr>
+      <w:r>
+        <w:rPr>
+          <w:rFonts w:hint="default" w:ascii="Consolas" w:hAnsi="Consolas"/>
+          <w:b w:val="0"/>
+          <w:bCs w:val="0"/>
+          <w:sz w:val="28"/>
+          <w:szCs w:val="28"/>
+          <w:u w:val="none"/>
+          <w:lang w:val="en-US"/>
+        </w:rPr>
+        <w:t>```</w:t>
+      </w:r>
+    </w:p>
+    <w:p>
+      <w:pPr>
+        <w:jc w:val="both"/>
+        <w:rPr>
+          <w:rFonts w:hint="default" w:ascii="Consolas" w:hAnsi="Consolas"/>
+          <w:b w:val="0"/>
+          <w:bCs w:val="0"/>
+          <w:sz w:val="28"/>
+          <w:szCs w:val="28"/>
+          <w:u w:val="none"/>
+          <w:lang w:val="en-US"/>
+        </w:rPr>
+      </w:pPr>
+    </w:p>
+    <w:p>
+      <w:pPr>
+        <w:jc w:val="both"/>
+        <w:rPr>
+          <w:rFonts w:hint="default" w:ascii="Consolas" w:hAnsi="Consolas"/>
+          <w:b w:val="0"/>
+          <w:bCs w:val="0"/>
+          <w:sz w:val="28"/>
+          <w:szCs w:val="28"/>
+          <w:u w:val="none"/>
+          <w:lang w:val="en-US"/>
+        </w:rPr>
+      </w:pPr>
+      <w:r>
+        <w:rPr>
+          <w:rFonts w:hint="default" w:ascii="Consolas" w:hAnsi="Consolas"/>
+          <w:b w:val="0"/>
+          <w:bCs w:val="0"/>
+          <w:sz w:val="28"/>
+          <w:szCs w:val="28"/>
+          <w:u w:val="none"/>
+          <w:lang w:val="en-US"/>
+        </w:rPr>
+        <w:t>Example:</w:t>
+      </w:r>
+    </w:p>
+    <w:p>
+      <w:pPr>
+        <w:jc w:val="both"/>
+        <w:rPr>
+          <w:rFonts w:hint="default" w:ascii="Consolas" w:hAnsi="Consolas"/>
+          <w:b w:val="0"/>
+          <w:bCs w:val="0"/>
+          <w:sz w:val="28"/>
+          <w:szCs w:val="28"/>
+          <w:u w:val="none"/>
+          <w:lang w:val="en-US"/>
+        </w:rPr>
+      </w:pPr>
+      <w:r>
+        <w:rPr>
+          <w:rFonts w:hint="default" w:ascii="Consolas" w:hAnsi="Consolas"/>
+          <w:b w:val="0"/>
+          <w:bCs w:val="0"/>
+          <w:sz w:val="28"/>
+          <w:szCs w:val="28"/>
+          <w:u w:val="none"/>
+          <w:lang w:val="en-US"/>
+        </w:rPr>
+        <w:t>```javascript</w:t>
+      </w:r>
+    </w:p>
+    <w:p>
+      <w:pPr>
+        <w:jc w:val="both"/>
+        <w:rPr>
+          <w:rFonts w:hint="default" w:ascii="Consolas" w:hAnsi="Consolas"/>
+          <w:b w:val="0"/>
+          <w:bCs w:val="0"/>
+          <w:sz w:val="28"/>
+          <w:szCs w:val="28"/>
+          <w:u w:val="none"/>
+          <w:lang w:val="en-US"/>
+        </w:rPr>
+      </w:pPr>
+      <w:r>
+        <w:rPr>
+          <w:rFonts w:hint="default" w:ascii="Consolas" w:hAnsi="Consolas"/>
+          <w:b w:val="0"/>
+          <w:bCs w:val="0"/>
+          <w:sz w:val="28"/>
+          <w:szCs w:val="28"/>
+          <w:u w:val="none"/>
+          <w:lang w:val="en-US"/>
+        </w:rPr>
+        <w:t>let num = 10;</w:t>
+      </w:r>
+    </w:p>
+    <w:p>
+      <w:pPr>
+        <w:jc w:val="both"/>
+        <w:rPr>
+          <w:rFonts w:hint="default" w:ascii="Consolas" w:hAnsi="Consolas"/>
+          <w:b w:val="0"/>
+          <w:bCs w:val="0"/>
+          <w:sz w:val="28"/>
+          <w:szCs w:val="28"/>
+          <w:u w:val="none"/>
+          <w:lang w:val="en-US"/>
+        </w:rPr>
+      </w:pPr>
+      <w:r>
+        <w:rPr>
+          <w:rFonts w:hint="default" w:ascii="Consolas" w:hAnsi="Consolas"/>
+          <w:b w:val="0"/>
+          <w:bCs w:val="0"/>
+          <w:sz w:val="28"/>
+          <w:szCs w:val="28"/>
+          <w:u w:val="none"/>
+          <w:lang w:val="en-US"/>
+        </w:rPr>
+        <w:t>if (num &gt; 0) {</w:t>
+      </w:r>
+    </w:p>
+    <w:p>
+      <w:pPr>
+        <w:jc w:val="both"/>
+        <w:rPr>
+          <w:rFonts w:hint="default" w:ascii="Consolas" w:hAnsi="Consolas"/>
+          <w:b w:val="0"/>
+          <w:bCs w:val="0"/>
+          <w:sz w:val="28"/>
+          <w:szCs w:val="28"/>
+          <w:u w:val="none"/>
+          <w:lang w:val="en-US"/>
+        </w:rPr>
+      </w:pPr>
+      <w:r>
+        <w:rPr>
+          <w:rFonts w:hint="default" w:ascii="Consolas" w:hAnsi="Consolas"/>
+          <w:b w:val="0"/>
+          <w:bCs w:val="0"/>
+          <w:sz w:val="28"/>
+          <w:szCs w:val="28"/>
+          <w:u w:val="none"/>
+          <w:lang w:val="en-US"/>
+        </w:rPr>
+        <w:t xml:space="preserve">  console.log("The number is positive");</w:t>
+      </w:r>
+    </w:p>
+    <w:p>
+      <w:pPr>
+        <w:jc w:val="both"/>
+        <w:rPr>
+          <w:rFonts w:hint="default" w:ascii="Consolas" w:hAnsi="Consolas"/>
+          <w:b w:val="0"/>
+          <w:bCs w:val="0"/>
+          <w:sz w:val="28"/>
+          <w:szCs w:val="28"/>
+          <w:u w:val="none"/>
+          <w:lang w:val="en-US"/>
+        </w:rPr>
+      </w:pPr>
+      <w:r>
+        <w:rPr>
+          <w:rFonts w:hint="default" w:ascii="Consolas" w:hAnsi="Consolas"/>
+          <w:b w:val="0"/>
+          <w:bCs w:val="0"/>
+          <w:sz w:val="28"/>
+          <w:szCs w:val="28"/>
+          <w:u w:val="none"/>
+          <w:lang w:val="en-US"/>
+        </w:rPr>
+        <w:t>} else {</w:t>
+      </w:r>
+    </w:p>
+    <w:p>
+      <w:pPr>
+        <w:jc w:val="both"/>
+        <w:rPr>
+          <w:rFonts w:hint="default" w:ascii="Consolas" w:hAnsi="Consolas"/>
+          <w:b w:val="0"/>
+          <w:bCs w:val="0"/>
+          <w:sz w:val="28"/>
+          <w:szCs w:val="28"/>
+          <w:u w:val="none"/>
+          <w:lang w:val="en-US"/>
+        </w:rPr>
+      </w:pPr>
+      <w:r>
+        <w:rPr>
+          <w:rFonts w:hint="default" w:ascii="Consolas" w:hAnsi="Consolas"/>
+          <w:b w:val="0"/>
+          <w:bCs w:val="0"/>
+          <w:sz w:val="28"/>
+          <w:szCs w:val="28"/>
+          <w:u w:val="none"/>
+          <w:lang w:val="en-US"/>
+        </w:rPr>
+        <w:t xml:space="preserve">  console.log("The number is zero or negative");</w:t>
+      </w:r>
+    </w:p>
+    <w:p>
+      <w:pPr>
+        <w:jc w:val="both"/>
+        <w:rPr>
+          <w:rFonts w:hint="default" w:ascii="Consolas" w:hAnsi="Consolas"/>
+          <w:b w:val="0"/>
+          <w:bCs w:val="0"/>
+          <w:sz w:val="28"/>
+          <w:szCs w:val="28"/>
+          <w:u w:val="none"/>
+          <w:lang w:val="en-US"/>
+        </w:rPr>
+      </w:pPr>
+      <w:r>
+        <w:rPr>
+          <w:rFonts w:hint="default" w:ascii="Consolas" w:hAnsi="Consolas"/>
+          <w:b w:val="0"/>
+          <w:bCs w:val="0"/>
+          <w:sz w:val="28"/>
+          <w:szCs w:val="28"/>
+          <w:u w:val="none"/>
+          <w:lang w:val="en-US"/>
+        </w:rPr>
+        <w:t>}</w:t>
+      </w:r>
+    </w:p>
+    <w:p>
+      <w:pPr>
+        <w:jc w:val="both"/>
+        <w:rPr>
+          <w:rFonts w:hint="default" w:ascii="Consolas" w:hAnsi="Consolas"/>
+          <w:b w:val="0"/>
+          <w:bCs w:val="0"/>
+          <w:sz w:val="28"/>
+          <w:szCs w:val="28"/>
+          <w:u w:val="none"/>
+          <w:lang w:val="en-US"/>
+        </w:rPr>
+      </w:pPr>
+      <w:r>
+        <w:rPr>
+          <w:rFonts w:hint="default" w:ascii="Consolas" w:hAnsi="Consolas"/>
+          <w:b w:val="0"/>
+          <w:bCs w:val="0"/>
+          <w:sz w:val="28"/>
+          <w:szCs w:val="28"/>
+          <w:u w:val="none"/>
+          <w:lang w:val="en-US"/>
+        </w:rPr>
+        <w:t>```</w:t>
+      </w:r>
+    </w:p>
+    <w:p>
+      <w:pPr>
+        <w:jc w:val="both"/>
+        <w:rPr>
+          <w:rFonts w:hint="default" w:ascii="Consolas" w:hAnsi="Consolas"/>
+          <w:b w:val="0"/>
+          <w:bCs w:val="0"/>
+          <w:sz w:val="28"/>
+          <w:szCs w:val="28"/>
+          <w:u w:val="none"/>
+          <w:lang w:val="en-US"/>
+        </w:rPr>
+      </w:pPr>
+    </w:p>
+    <w:p>
+      <w:pPr>
+        <w:jc w:val="both"/>
+        <w:rPr>
+          <w:rFonts w:hint="default" w:ascii="Consolas" w:hAnsi="Consolas"/>
+          <w:b w:val="0"/>
+          <w:bCs w:val="0"/>
+          <w:sz w:val="28"/>
+          <w:szCs w:val="28"/>
+          <w:u w:val="none"/>
+          <w:lang w:val="en-US"/>
+        </w:rPr>
+      </w:pPr>
+      <w:r>
+        <w:rPr>
+          <w:rFonts w:hint="default" w:ascii="Consolas" w:hAnsi="Consolas"/>
+          <w:b w:val="0"/>
+          <w:bCs w:val="0"/>
+          <w:sz w:val="28"/>
+          <w:szCs w:val="28"/>
+          <w:u w:val="none"/>
+          <w:lang w:val="en-US"/>
+        </w:rPr>
+        <w:t>2. **switch**: The `switch` statement allows you to execute different blocks of code based on different possible values of an expression.</w:t>
+      </w:r>
+    </w:p>
+    <w:p>
+      <w:pPr>
+        <w:jc w:val="both"/>
+        <w:rPr>
+          <w:rFonts w:hint="default" w:ascii="Consolas" w:hAnsi="Consolas"/>
+          <w:b w:val="0"/>
+          <w:bCs w:val="0"/>
+          <w:sz w:val="28"/>
+          <w:szCs w:val="28"/>
+          <w:u w:val="none"/>
+          <w:lang w:val="en-US"/>
+        </w:rPr>
+      </w:pPr>
+    </w:p>
+    <w:p>
+      <w:pPr>
+        <w:jc w:val="both"/>
+        <w:rPr>
+          <w:rFonts w:hint="default" w:ascii="Consolas" w:hAnsi="Consolas"/>
+          <w:b w:val="0"/>
+          <w:bCs w:val="0"/>
+          <w:sz w:val="28"/>
+          <w:szCs w:val="28"/>
+          <w:u w:val="none"/>
+          <w:lang w:val="en-US"/>
+        </w:rPr>
+      </w:pPr>
+      <w:r>
+        <w:rPr>
+          <w:rFonts w:hint="default" w:ascii="Consolas" w:hAnsi="Consolas"/>
+          <w:b w:val="0"/>
+          <w:bCs w:val="0"/>
+          <w:sz w:val="28"/>
+          <w:szCs w:val="28"/>
+          <w:u w:val="none"/>
+          <w:lang w:val="en-US"/>
+        </w:rPr>
+        <w:t>```javascript</w:t>
+      </w:r>
+    </w:p>
+    <w:p>
+      <w:pPr>
+        <w:jc w:val="both"/>
+        <w:rPr>
+          <w:rFonts w:hint="default" w:ascii="Consolas" w:hAnsi="Consolas"/>
+          <w:b w:val="0"/>
+          <w:bCs w:val="0"/>
+          <w:sz w:val="28"/>
+          <w:szCs w:val="28"/>
+          <w:u w:val="none"/>
+          <w:lang w:val="en-US"/>
+        </w:rPr>
+      </w:pPr>
+      <w:r>
+        <w:rPr>
+          <w:rFonts w:hint="default" w:ascii="Consolas" w:hAnsi="Consolas"/>
+          <w:b w:val="0"/>
+          <w:bCs w:val="0"/>
+          <w:sz w:val="28"/>
+          <w:szCs w:val="28"/>
+          <w:u w:val="none"/>
+          <w:lang w:val="en-US"/>
+        </w:rPr>
+        <w:t>switch (expression) {</w:t>
+      </w:r>
+    </w:p>
+    <w:p>
+      <w:pPr>
+        <w:jc w:val="both"/>
+        <w:rPr>
+          <w:rFonts w:hint="default" w:ascii="Consolas" w:hAnsi="Consolas"/>
+          <w:b w:val="0"/>
+          <w:bCs w:val="0"/>
+          <w:sz w:val="28"/>
+          <w:szCs w:val="28"/>
+          <w:u w:val="none"/>
+          <w:lang w:val="en-US"/>
+        </w:rPr>
+      </w:pPr>
+      <w:r>
+        <w:rPr>
+          <w:rFonts w:hint="default" w:ascii="Consolas" w:hAnsi="Consolas"/>
+          <w:b w:val="0"/>
+          <w:bCs w:val="0"/>
+          <w:sz w:val="28"/>
+          <w:szCs w:val="28"/>
+          <w:u w:val="none"/>
+          <w:lang w:val="en-US"/>
+        </w:rPr>
+        <w:t xml:space="preserve">  case value1:</w:t>
+      </w:r>
+    </w:p>
+    <w:p>
+      <w:pPr>
+        <w:jc w:val="both"/>
+        <w:rPr>
+          <w:rFonts w:hint="default" w:ascii="Consolas" w:hAnsi="Consolas"/>
+          <w:b w:val="0"/>
+          <w:bCs w:val="0"/>
+          <w:sz w:val="28"/>
+          <w:szCs w:val="28"/>
+          <w:u w:val="none"/>
+          <w:lang w:val="en-US"/>
+        </w:rPr>
+      </w:pPr>
+      <w:r>
+        <w:rPr>
+          <w:rFonts w:hint="default" w:ascii="Consolas" w:hAnsi="Consolas"/>
+          <w:b w:val="0"/>
+          <w:bCs w:val="0"/>
+          <w:sz w:val="28"/>
+          <w:szCs w:val="28"/>
+          <w:u w:val="none"/>
+          <w:lang w:val="en-US"/>
+        </w:rPr>
+        <w:t xml:space="preserve">    // Code to execute if expression matches value1</w:t>
+      </w:r>
+    </w:p>
+    <w:p>
+      <w:pPr>
+        <w:jc w:val="both"/>
+        <w:rPr>
+          <w:rFonts w:hint="default" w:ascii="Consolas" w:hAnsi="Consolas"/>
+          <w:b w:val="0"/>
+          <w:bCs w:val="0"/>
+          <w:sz w:val="28"/>
+          <w:szCs w:val="28"/>
+          <w:u w:val="none"/>
+          <w:lang w:val="en-US"/>
+        </w:rPr>
+      </w:pPr>
+      <w:r>
+        <w:rPr>
+          <w:rFonts w:hint="default" w:ascii="Consolas" w:hAnsi="Consolas"/>
+          <w:b w:val="0"/>
+          <w:bCs w:val="0"/>
+          <w:sz w:val="28"/>
+          <w:szCs w:val="28"/>
+          <w:u w:val="none"/>
+          <w:lang w:val="en-US"/>
+        </w:rPr>
+        <w:t xml:space="preserve">    break;</w:t>
+      </w:r>
+    </w:p>
+    <w:p>
+      <w:pPr>
+        <w:jc w:val="both"/>
+        <w:rPr>
+          <w:rFonts w:hint="default" w:ascii="Consolas" w:hAnsi="Consolas"/>
+          <w:b w:val="0"/>
+          <w:bCs w:val="0"/>
+          <w:sz w:val="28"/>
+          <w:szCs w:val="28"/>
+          <w:u w:val="none"/>
+          <w:lang w:val="en-US"/>
+        </w:rPr>
+      </w:pPr>
+      <w:r>
+        <w:rPr>
+          <w:rFonts w:hint="default" w:ascii="Consolas" w:hAnsi="Consolas"/>
+          <w:b w:val="0"/>
+          <w:bCs w:val="0"/>
+          <w:sz w:val="28"/>
+          <w:szCs w:val="28"/>
+          <w:u w:val="none"/>
+          <w:lang w:val="en-US"/>
+        </w:rPr>
+        <w:t xml:space="preserve">  case value2:</w:t>
+      </w:r>
+    </w:p>
+    <w:p>
+      <w:pPr>
+        <w:jc w:val="both"/>
+        <w:rPr>
+          <w:rFonts w:hint="default" w:ascii="Consolas" w:hAnsi="Consolas"/>
+          <w:b w:val="0"/>
+          <w:bCs w:val="0"/>
+          <w:sz w:val="28"/>
+          <w:szCs w:val="28"/>
+          <w:u w:val="none"/>
+          <w:lang w:val="en-US"/>
+        </w:rPr>
+      </w:pPr>
+      <w:r>
+        <w:rPr>
+          <w:rFonts w:hint="default" w:ascii="Consolas" w:hAnsi="Consolas"/>
+          <w:b w:val="0"/>
+          <w:bCs w:val="0"/>
+          <w:sz w:val="28"/>
+          <w:szCs w:val="28"/>
+          <w:u w:val="none"/>
+          <w:lang w:val="en-US"/>
+        </w:rPr>
+        <w:t xml:space="preserve">    // Code to execute if expression matches value2</w:t>
+      </w:r>
+    </w:p>
+    <w:p>
+      <w:pPr>
+        <w:jc w:val="both"/>
+        <w:rPr>
+          <w:rFonts w:hint="default" w:ascii="Consolas" w:hAnsi="Consolas"/>
+          <w:b w:val="0"/>
+          <w:bCs w:val="0"/>
+          <w:sz w:val="28"/>
+          <w:szCs w:val="28"/>
+          <w:u w:val="none"/>
+          <w:lang w:val="en-US"/>
+        </w:rPr>
+      </w:pPr>
+      <w:r>
+        <w:rPr>
+          <w:rFonts w:hint="default" w:ascii="Consolas" w:hAnsi="Consolas"/>
+          <w:b w:val="0"/>
+          <w:bCs w:val="0"/>
+          <w:sz w:val="28"/>
+          <w:szCs w:val="28"/>
+          <w:u w:val="none"/>
+          <w:lang w:val="en-US"/>
+        </w:rPr>
+        <w:t xml:space="preserve">    break;</w:t>
+      </w:r>
+    </w:p>
+    <w:p>
+      <w:pPr>
+        <w:jc w:val="both"/>
+        <w:rPr>
+          <w:rFonts w:hint="default" w:ascii="Consolas" w:hAnsi="Consolas"/>
+          <w:b w:val="0"/>
+          <w:bCs w:val="0"/>
+          <w:sz w:val="28"/>
+          <w:szCs w:val="28"/>
+          <w:u w:val="none"/>
+          <w:lang w:val="en-US"/>
+        </w:rPr>
+      </w:pPr>
+      <w:r>
+        <w:rPr>
+          <w:rFonts w:hint="default" w:ascii="Consolas" w:hAnsi="Consolas"/>
+          <w:b w:val="0"/>
+          <w:bCs w:val="0"/>
+          <w:sz w:val="28"/>
+          <w:szCs w:val="28"/>
+          <w:u w:val="none"/>
+          <w:lang w:val="en-US"/>
+        </w:rPr>
+        <w:t xml:space="preserve">  default:</w:t>
+      </w:r>
+    </w:p>
+    <w:p>
+      <w:pPr>
+        <w:jc w:val="both"/>
+        <w:rPr>
+          <w:rFonts w:hint="default" w:ascii="Consolas" w:hAnsi="Consolas"/>
+          <w:b w:val="0"/>
+          <w:bCs w:val="0"/>
+          <w:sz w:val="28"/>
+          <w:szCs w:val="28"/>
+          <w:u w:val="none"/>
+          <w:lang w:val="en-US"/>
+        </w:rPr>
+      </w:pPr>
+      <w:r>
+        <w:rPr>
+          <w:rFonts w:hint="default" w:ascii="Consolas" w:hAnsi="Consolas"/>
+          <w:b w:val="0"/>
+          <w:bCs w:val="0"/>
+          <w:sz w:val="28"/>
+          <w:szCs w:val="28"/>
+          <w:u w:val="none"/>
+          <w:lang w:val="en-US"/>
+        </w:rPr>
+        <w:t xml:space="preserve">    // Code to execute if expression does not match any case</w:t>
+      </w:r>
+    </w:p>
+    <w:p>
+      <w:pPr>
+        <w:jc w:val="both"/>
+        <w:rPr>
+          <w:rFonts w:hint="default" w:ascii="Consolas" w:hAnsi="Consolas"/>
+          <w:b w:val="0"/>
+          <w:bCs w:val="0"/>
+          <w:sz w:val="28"/>
+          <w:szCs w:val="28"/>
+          <w:u w:val="none"/>
+          <w:lang w:val="en-US"/>
+        </w:rPr>
+      </w:pPr>
+      <w:r>
+        <w:rPr>
+          <w:rFonts w:hint="default" w:ascii="Consolas" w:hAnsi="Consolas"/>
+          <w:b w:val="0"/>
+          <w:bCs w:val="0"/>
+          <w:sz w:val="28"/>
+          <w:szCs w:val="28"/>
+          <w:u w:val="none"/>
+          <w:lang w:val="en-US"/>
+        </w:rPr>
+        <w:t xml:space="preserve">    break;</w:t>
+      </w:r>
+    </w:p>
+    <w:p>
+      <w:pPr>
+        <w:jc w:val="both"/>
+        <w:rPr>
+          <w:rFonts w:hint="default" w:ascii="Consolas" w:hAnsi="Consolas"/>
+          <w:b w:val="0"/>
+          <w:bCs w:val="0"/>
+          <w:sz w:val="28"/>
+          <w:szCs w:val="28"/>
+          <w:u w:val="none"/>
+          <w:lang w:val="en-US"/>
+        </w:rPr>
+      </w:pPr>
+      <w:r>
+        <w:rPr>
+          <w:rFonts w:hint="default" w:ascii="Consolas" w:hAnsi="Consolas"/>
+          <w:b w:val="0"/>
+          <w:bCs w:val="0"/>
+          <w:sz w:val="28"/>
+          <w:szCs w:val="28"/>
+          <w:u w:val="none"/>
+          <w:lang w:val="en-US"/>
+        </w:rPr>
+        <w:t>}</w:t>
+      </w:r>
+    </w:p>
+    <w:p>
+      <w:pPr>
+        <w:jc w:val="both"/>
+        <w:rPr>
+          <w:rFonts w:hint="default" w:ascii="Consolas" w:hAnsi="Consolas"/>
+          <w:b w:val="0"/>
+          <w:bCs w:val="0"/>
+          <w:sz w:val="28"/>
+          <w:szCs w:val="28"/>
+          <w:u w:val="none"/>
+          <w:lang w:val="en-US"/>
+        </w:rPr>
+      </w:pPr>
+      <w:r>
+        <w:rPr>
+          <w:rFonts w:hint="default" w:ascii="Consolas" w:hAnsi="Consolas"/>
+          <w:b w:val="0"/>
+          <w:bCs w:val="0"/>
+          <w:sz w:val="28"/>
+          <w:szCs w:val="28"/>
+          <w:u w:val="none"/>
+          <w:lang w:val="en-US"/>
+        </w:rPr>
+        <w:t>```</w:t>
+      </w:r>
+    </w:p>
+    <w:p>
+      <w:pPr>
+        <w:jc w:val="both"/>
+        <w:rPr>
+          <w:rFonts w:hint="default" w:ascii="Consolas" w:hAnsi="Consolas"/>
+          <w:b w:val="0"/>
+          <w:bCs w:val="0"/>
+          <w:sz w:val="28"/>
+          <w:szCs w:val="28"/>
+          <w:u w:val="none"/>
+          <w:lang w:val="en-US"/>
+        </w:rPr>
+      </w:pPr>
+    </w:p>
+    <w:p>
+      <w:pPr>
+        <w:jc w:val="both"/>
+        <w:rPr>
+          <w:rFonts w:hint="default" w:ascii="Consolas" w:hAnsi="Consolas"/>
+          <w:b w:val="0"/>
+          <w:bCs w:val="0"/>
+          <w:sz w:val="28"/>
+          <w:szCs w:val="28"/>
+          <w:u w:val="none"/>
+          <w:lang w:val="en-US"/>
+        </w:rPr>
+      </w:pPr>
+      <w:r>
+        <w:rPr>
+          <w:rFonts w:hint="default" w:ascii="Consolas" w:hAnsi="Consolas"/>
+          <w:b w:val="0"/>
+          <w:bCs w:val="0"/>
+          <w:sz w:val="28"/>
+          <w:szCs w:val="28"/>
+          <w:u w:val="none"/>
+          <w:lang w:val="en-US"/>
+        </w:rPr>
+        <w:t>Example:</w:t>
+      </w:r>
+    </w:p>
+    <w:p>
+      <w:pPr>
+        <w:jc w:val="both"/>
+        <w:rPr>
+          <w:rFonts w:hint="default" w:ascii="Consolas" w:hAnsi="Consolas"/>
+          <w:b w:val="0"/>
+          <w:bCs w:val="0"/>
+          <w:sz w:val="28"/>
+          <w:szCs w:val="28"/>
+          <w:u w:val="none"/>
+          <w:lang w:val="en-US"/>
+        </w:rPr>
+      </w:pPr>
+      <w:r>
+        <w:rPr>
+          <w:rFonts w:hint="default" w:ascii="Consolas" w:hAnsi="Consolas"/>
+          <w:b w:val="0"/>
+          <w:bCs w:val="0"/>
+          <w:sz w:val="28"/>
+          <w:szCs w:val="28"/>
+          <w:u w:val="none"/>
+          <w:lang w:val="en-US"/>
+        </w:rPr>
+        <w:t>```javascript</w:t>
+      </w:r>
+    </w:p>
+    <w:p>
+      <w:pPr>
+        <w:jc w:val="both"/>
+        <w:rPr>
+          <w:rFonts w:hint="default" w:ascii="Consolas" w:hAnsi="Consolas"/>
+          <w:b w:val="0"/>
+          <w:bCs w:val="0"/>
+          <w:sz w:val="28"/>
+          <w:szCs w:val="28"/>
+          <w:u w:val="none"/>
+          <w:lang w:val="en-US"/>
+        </w:rPr>
+      </w:pPr>
+      <w:r>
+        <w:rPr>
+          <w:rFonts w:hint="default" w:ascii="Consolas" w:hAnsi="Consolas"/>
+          <w:b w:val="0"/>
+          <w:bCs w:val="0"/>
+          <w:sz w:val="28"/>
+          <w:szCs w:val="28"/>
+          <w:u w:val="none"/>
+          <w:lang w:val="en-US"/>
+        </w:rPr>
+        <w:t>let day = "Monday";</w:t>
+      </w:r>
+    </w:p>
+    <w:p>
+      <w:pPr>
+        <w:jc w:val="both"/>
+        <w:rPr>
+          <w:rFonts w:hint="default" w:ascii="Consolas" w:hAnsi="Consolas"/>
+          <w:b w:val="0"/>
+          <w:bCs w:val="0"/>
+          <w:sz w:val="28"/>
+          <w:szCs w:val="28"/>
+          <w:u w:val="none"/>
+          <w:lang w:val="en-US"/>
+        </w:rPr>
+      </w:pPr>
+      <w:r>
+        <w:rPr>
+          <w:rFonts w:hint="default" w:ascii="Consolas" w:hAnsi="Consolas"/>
+          <w:b w:val="0"/>
+          <w:bCs w:val="0"/>
+          <w:sz w:val="28"/>
+          <w:szCs w:val="28"/>
+          <w:u w:val="none"/>
+          <w:lang w:val="en-US"/>
+        </w:rPr>
+        <w:t>switch (day) {</w:t>
+      </w:r>
+    </w:p>
+    <w:p>
+      <w:pPr>
+        <w:jc w:val="both"/>
+        <w:rPr>
+          <w:rFonts w:hint="default" w:ascii="Consolas" w:hAnsi="Consolas"/>
+          <w:b w:val="0"/>
+          <w:bCs w:val="0"/>
+          <w:sz w:val="28"/>
+          <w:szCs w:val="28"/>
+          <w:u w:val="none"/>
+          <w:lang w:val="en-US"/>
+        </w:rPr>
+      </w:pPr>
+      <w:r>
+        <w:rPr>
+          <w:rFonts w:hint="default" w:ascii="Consolas" w:hAnsi="Consolas"/>
+          <w:b w:val="0"/>
+          <w:bCs w:val="0"/>
+          <w:sz w:val="28"/>
+          <w:szCs w:val="28"/>
+          <w:u w:val="none"/>
+          <w:lang w:val="en-US"/>
+        </w:rPr>
+        <w:t xml:space="preserve">  case "Monday":</w:t>
+      </w:r>
+    </w:p>
+    <w:p>
+      <w:pPr>
+        <w:jc w:val="both"/>
+        <w:rPr>
+          <w:rFonts w:hint="default" w:ascii="Consolas" w:hAnsi="Consolas"/>
+          <w:b w:val="0"/>
+          <w:bCs w:val="0"/>
+          <w:sz w:val="28"/>
+          <w:szCs w:val="28"/>
+          <w:u w:val="none"/>
+          <w:lang w:val="en-US"/>
+        </w:rPr>
+      </w:pPr>
+      <w:r>
+        <w:rPr>
+          <w:rFonts w:hint="default" w:ascii="Consolas" w:hAnsi="Consolas"/>
+          <w:b w:val="0"/>
+          <w:bCs w:val="0"/>
+          <w:sz w:val="28"/>
+          <w:szCs w:val="28"/>
+          <w:u w:val="none"/>
+          <w:lang w:val="en-US"/>
+        </w:rPr>
+        <w:t xml:space="preserve">    console.log("It's Monday");</w:t>
+      </w:r>
+    </w:p>
+    <w:p>
+      <w:pPr>
+        <w:jc w:val="both"/>
+        <w:rPr>
+          <w:rFonts w:hint="default" w:ascii="Consolas" w:hAnsi="Consolas"/>
+          <w:b w:val="0"/>
+          <w:bCs w:val="0"/>
+          <w:sz w:val="28"/>
+          <w:szCs w:val="28"/>
+          <w:u w:val="none"/>
+          <w:lang w:val="en-US"/>
+        </w:rPr>
+      </w:pPr>
+      <w:r>
+        <w:rPr>
+          <w:rFonts w:hint="default" w:ascii="Consolas" w:hAnsi="Consolas"/>
+          <w:b w:val="0"/>
+          <w:bCs w:val="0"/>
+          <w:sz w:val="28"/>
+          <w:szCs w:val="28"/>
+          <w:u w:val="none"/>
+          <w:lang w:val="en-US"/>
+        </w:rPr>
+        <w:t xml:space="preserve">    break;</w:t>
+      </w:r>
+    </w:p>
+    <w:p>
+      <w:pPr>
+        <w:jc w:val="both"/>
+        <w:rPr>
+          <w:rFonts w:hint="default" w:ascii="Consolas" w:hAnsi="Consolas"/>
+          <w:b w:val="0"/>
+          <w:bCs w:val="0"/>
+          <w:sz w:val="28"/>
+          <w:szCs w:val="28"/>
+          <w:u w:val="none"/>
+          <w:lang w:val="en-US"/>
+        </w:rPr>
+      </w:pPr>
+      <w:r>
+        <w:rPr>
+          <w:rFonts w:hint="default" w:ascii="Consolas" w:hAnsi="Consolas"/>
+          <w:b w:val="0"/>
+          <w:bCs w:val="0"/>
+          <w:sz w:val="28"/>
+          <w:szCs w:val="28"/>
+          <w:u w:val="none"/>
+          <w:lang w:val="en-US"/>
+        </w:rPr>
+        <w:t xml:space="preserve">  case "Tuesday":</w:t>
+      </w:r>
+    </w:p>
+    <w:p>
+      <w:pPr>
+        <w:jc w:val="both"/>
+        <w:rPr>
+          <w:rFonts w:hint="default" w:ascii="Consolas" w:hAnsi="Consolas"/>
+          <w:b w:val="0"/>
+          <w:bCs w:val="0"/>
+          <w:sz w:val="28"/>
+          <w:szCs w:val="28"/>
+          <w:u w:val="none"/>
+          <w:lang w:val="en-US"/>
+        </w:rPr>
+      </w:pPr>
+      <w:r>
+        <w:rPr>
+          <w:rFonts w:hint="default" w:ascii="Consolas" w:hAnsi="Consolas"/>
+          <w:b w:val="0"/>
+          <w:bCs w:val="0"/>
+          <w:sz w:val="28"/>
+          <w:szCs w:val="28"/>
+          <w:u w:val="none"/>
+          <w:lang w:val="en-US"/>
+        </w:rPr>
+        <w:t xml:space="preserve">    console.log("It's Tuesday");</w:t>
+      </w:r>
+    </w:p>
+    <w:p>
+      <w:pPr>
+        <w:jc w:val="both"/>
+        <w:rPr>
+          <w:rFonts w:hint="default" w:ascii="Consolas" w:hAnsi="Consolas"/>
+          <w:b w:val="0"/>
+          <w:bCs w:val="0"/>
+          <w:sz w:val="28"/>
+          <w:szCs w:val="28"/>
+          <w:u w:val="none"/>
+          <w:lang w:val="en-US"/>
+        </w:rPr>
+      </w:pPr>
+      <w:r>
+        <w:rPr>
+          <w:rFonts w:hint="default" w:ascii="Consolas" w:hAnsi="Consolas"/>
+          <w:b w:val="0"/>
+          <w:bCs w:val="0"/>
+          <w:sz w:val="28"/>
+          <w:szCs w:val="28"/>
+          <w:u w:val="none"/>
+          <w:lang w:val="en-US"/>
+        </w:rPr>
+        <w:t xml:space="preserve">    break;</w:t>
+      </w:r>
+    </w:p>
+    <w:p>
+      <w:pPr>
+        <w:jc w:val="both"/>
+        <w:rPr>
+          <w:rFonts w:hint="default" w:ascii="Consolas" w:hAnsi="Consolas"/>
+          <w:b w:val="0"/>
+          <w:bCs w:val="0"/>
+          <w:sz w:val="28"/>
+          <w:szCs w:val="28"/>
+          <w:u w:val="none"/>
+          <w:lang w:val="en-US"/>
+        </w:rPr>
+      </w:pPr>
+      <w:r>
+        <w:rPr>
+          <w:rFonts w:hint="default" w:ascii="Consolas" w:hAnsi="Consolas"/>
+          <w:b w:val="0"/>
+          <w:bCs w:val="0"/>
+          <w:sz w:val="28"/>
+          <w:szCs w:val="28"/>
+          <w:u w:val="none"/>
+          <w:lang w:val="en-US"/>
+        </w:rPr>
+        <w:t xml:space="preserve">  default:</w:t>
+      </w:r>
+    </w:p>
+    <w:p>
+      <w:pPr>
+        <w:jc w:val="both"/>
+        <w:rPr>
+          <w:rFonts w:hint="default" w:ascii="Consolas" w:hAnsi="Consolas"/>
+          <w:b w:val="0"/>
+          <w:bCs w:val="0"/>
+          <w:sz w:val="28"/>
+          <w:szCs w:val="28"/>
+          <w:u w:val="none"/>
+          <w:lang w:val="en-US"/>
+        </w:rPr>
+      </w:pPr>
+      <w:r>
+        <w:rPr>
+          <w:rFonts w:hint="default" w:ascii="Consolas" w:hAnsi="Consolas"/>
+          <w:b w:val="0"/>
+          <w:bCs w:val="0"/>
+          <w:sz w:val="28"/>
+          <w:szCs w:val="28"/>
+          <w:u w:val="none"/>
+          <w:lang w:val="en-US"/>
+        </w:rPr>
+        <w:t xml:space="preserve">    console.log("It's neither Monday nor Tuesday");</w:t>
+      </w:r>
+    </w:p>
+    <w:p>
+      <w:pPr>
+        <w:jc w:val="both"/>
+        <w:rPr>
+          <w:rFonts w:hint="default" w:ascii="Consolas" w:hAnsi="Consolas"/>
+          <w:b w:val="0"/>
+          <w:bCs w:val="0"/>
+          <w:sz w:val="28"/>
+          <w:szCs w:val="28"/>
+          <w:u w:val="none"/>
+          <w:lang w:val="en-US"/>
+        </w:rPr>
+      </w:pPr>
+      <w:r>
+        <w:rPr>
+          <w:rFonts w:hint="default" w:ascii="Consolas" w:hAnsi="Consolas"/>
+          <w:b w:val="0"/>
+          <w:bCs w:val="0"/>
+          <w:sz w:val="28"/>
+          <w:szCs w:val="28"/>
+          <w:u w:val="none"/>
+          <w:lang w:val="en-US"/>
+        </w:rPr>
+        <w:t xml:space="preserve">    break;</w:t>
+      </w:r>
+    </w:p>
+    <w:p>
+      <w:pPr>
+        <w:jc w:val="both"/>
+        <w:rPr>
+          <w:rFonts w:hint="default" w:ascii="Consolas" w:hAnsi="Consolas"/>
+          <w:b w:val="0"/>
+          <w:bCs w:val="0"/>
+          <w:sz w:val="28"/>
+          <w:szCs w:val="28"/>
+          <w:u w:val="none"/>
+          <w:lang w:val="en-US"/>
+        </w:rPr>
+      </w:pPr>
+      <w:r>
+        <w:rPr>
+          <w:rFonts w:hint="default" w:ascii="Consolas" w:hAnsi="Consolas"/>
+          <w:b w:val="0"/>
+          <w:bCs w:val="0"/>
+          <w:sz w:val="28"/>
+          <w:szCs w:val="28"/>
+          <w:u w:val="none"/>
+          <w:lang w:val="en-US"/>
+        </w:rPr>
+        <w:t>}</w:t>
+      </w:r>
+    </w:p>
+    <w:p>
+      <w:pPr>
+        <w:jc w:val="both"/>
+        <w:rPr>
+          <w:rFonts w:hint="default" w:ascii="Consolas" w:hAnsi="Consolas"/>
+          <w:b w:val="0"/>
+          <w:bCs w:val="0"/>
+          <w:sz w:val="28"/>
+          <w:szCs w:val="28"/>
+          <w:u w:val="none"/>
+          <w:lang w:val="en-US"/>
+        </w:rPr>
+      </w:pPr>
+      <w:r>
+        <w:rPr>
+          <w:rFonts w:hint="default" w:ascii="Consolas" w:hAnsi="Consolas"/>
+          <w:b w:val="0"/>
+          <w:bCs w:val="0"/>
+          <w:sz w:val="28"/>
+          <w:szCs w:val="28"/>
+          <w:u w:val="none"/>
+          <w:lang w:val="en-US"/>
+        </w:rPr>
+        <w:t>```</w:t>
+      </w:r>
+    </w:p>
+    <w:p>
+      <w:pPr>
+        <w:jc w:val="both"/>
+        <w:rPr>
+          <w:rFonts w:hint="default" w:ascii="Consolas" w:hAnsi="Consolas"/>
+          <w:b w:val="0"/>
+          <w:bCs w:val="0"/>
+          <w:sz w:val="28"/>
+          <w:szCs w:val="28"/>
+          <w:u w:val="none"/>
+          <w:lang w:val="en-US"/>
+        </w:rPr>
+      </w:pPr>
+    </w:p>
+    <w:p>
+      <w:pPr>
+        <w:jc w:val="both"/>
+        <w:rPr>
+          <w:rFonts w:hint="default" w:ascii="Consolas" w:hAnsi="Consolas"/>
+          <w:b w:val="0"/>
+          <w:bCs w:val="0"/>
+          <w:sz w:val="28"/>
+          <w:szCs w:val="28"/>
+          <w:u w:val="none"/>
+          <w:lang w:val="en-US"/>
+        </w:rPr>
+      </w:pPr>
+      <w:r>
+        <w:rPr>
+          <w:rFonts w:hint="default" w:ascii="Consolas" w:hAnsi="Consolas"/>
+          <w:b w:val="0"/>
+          <w:bCs w:val="0"/>
+          <w:sz w:val="28"/>
+          <w:szCs w:val="28"/>
+          <w:u w:val="none"/>
+          <w:lang w:val="en-US"/>
+        </w:rPr>
+        <w:t>3. **for**: The `for` loop is used to iterate over a block of code for a specified number of times.</w:t>
+      </w:r>
+    </w:p>
+    <w:p>
+      <w:pPr>
+        <w:jc w:val="both"/>
+        <w:rPr>
+          <w:rFonts w:hint="default" w:ascii="Consolas" w:hAnsi="Consolas"/>
+          <w:b w:val="0"/>
+          <w:bCs w:val="0"/>
+          <w:sz w:val="28"/>
+          <w:szCs w:val="28"/>
+          <w:u w:val="none"/>
+          <w:lang w:val="en-US"/>
+        </w:rPr>
+      </w:pPr>
+    </w:p>
+    <w:p>
+      <w:pPr>
+        <w:jc w:val="both"/>
+        <w:rPr>
+          <w:rFonts w:hint="default" w:ascii="Consolas" w:hAnsi="Consolas"/>
+          <w:b w:val="0"/>
+          <w:bCs w:val="0"/>
+          <w:sz w:val="28"/>
+          <w:szCs w:val="28"/>
+          <w:u w:val="none"/>
+          <w:lang w:val="en-US"/>
+        </w:rPr>
+      </w:pPr>
+      <w:r>
+        <w:rPr>
+          <w:rFonts w:hint="default" w:ascii="Consolas" w:hAnsi="Consolas"/>
+          <w:b w:val="0"/>
+          <w:bCs w:val="0"/>
+          <w:sz w:val="28"/>
+          <w:szCs w:val="28"/>
+          <w:u w:val="none"/>
+          <w:lang w:val="en-US"/>
+        </w:rPr>
+        <w:t>```javascript</w:t>
+      </w:r>
+    </w:p>
+    <w:p>
+      <w:pPr>
+        <w:jc w:val="both"/>
+        <w:rPr>
+          <w:rFonts w:hint="default" w:ascii="Consolas" w:hAnsi="Consolas"/>
+          <w:b w:val="0"/>
+          <w:bCs w:val="0"/>
+          <w:sz w:val="28"/>
+          <w:szCs w:val="28"/>
+          <w:u w:val="none"/>
+          <w:lang w:val="en-US"/>
+        </w:rPr>
+      </w:pPr>
+      <w:r>
+        <w:rPr>
+          <w:rFonts w:hint="default" w:ascii="Consolas" w:hAnsi="Consolas"/>
+          <w:b w:val="0"/>
+          <w:bCs w:val="0"/>
+          <w:sz w:val="28"/>
+          <w:szCs w:val="28"/>
+          <w:u w:val="none"/>
+          <w:lang w:val="en-US"/>
+        </w:rPr>
+        <w:t>for (initialization; condition; increment/decrement) {</w:t>
+      </w:r>
+    </w:p>
+    <w:p>
+      <w:pPr>
+        <w:jc w:val="both"/>
+        <w:rPr>
+          <w:rFonts w:hint="default" w:ascii="Consolas" w:hAnsi="Consolas"/>
+          <w:b w:val="0"/>
+          <w:bCs w:val="0"/>
+          <w:sz w:val="28"/>
+          <w:szCs w:val="28"/>
+          <w:u w:val="none"/>
+          <w:lang w:val="en-US"/>
+        </w:rPr>
+      </w:pPr>
+      <w:r>
+        <w:rPr>
+          <w:rFonts w:hint="default" w:ascii="Consolas" w:hAnsi="Consolas"/>
+          <w:b w:val="0"/>
+          <w:bCs w:val="0"/>
+          <w:sz w:val="28"/>
+          <w:szCs w:val="28"/>
+          <w:u w:val="none"/>
+          <w:lang w:val="en-US"/>
+        </w:rPr>
+        <w:t xml:space="preserve">  // Code to execute in each iteration</w:t>
+      </w:r>
+    </w:p>
+    <w:p>
+      <w:pPr>
+        <w:jc w:val="both"/>
+        <w:rPr>
+          <w:rFonts w:hint="default" w:ascii="Consolas" w:hAnsi="Consolas"/>
+          <w:b w:val="0"/>
+          <w:bCs w:val="0"/>
+          <w:sz w:val="28"/>
+          <w:szCs w:val="28"/>
+          <w:u w:val="none"/>
+          <w:lang w:val="en-US"/>
+        </w:rPr>
+      </w:pPr>
+      <w:r>
+        <w:rPr>
+          <w:rFonts w:hint="default" w:ascii="Consolas" w:hAnsi="Consolas"/>
+          <w:b w:val="0"/>
+          <w:bCs w:val="0"/>
+          <w:sz w:val="28"/>
+          <w:szCs w:val="28"/>
+          <w:u w:val="none"/>
+          <w:lang w:val="en-US"/>
+        </w:rPr>
+        <w:t>}</w:t>
+      </w:r>
+    </w:p>
+    <w:p>
+      <w:pPr>
+        <w:jc w:val="both"/>
+        <w:rPr>
+          <w:rFonts w:hint="default" w:ascii="Consolas" w:hAnsi="Consolas"/>
+          <w:b w:val="0"/>
+          <w:bCs w:val="0"/>
+          <w:sz w:val="28"/>
+          <w:szCs w:val="28"/>
+          <w:u w:val="none"/>
+          <w:lang w:val="en-US"/>
+        </w:rPr>
+      </w:pPr>
+      <w:r>
+        <w:rPr>
+          <w:rFonts w:hint="default" w:ascii="Consolas" w:hAnsi="Consolas"/>
+          <w:b w:val="0"/>
+          <w:bCs w:val="0"/>
+          <w:sz w:val="28"/>
+          <w:szCs w:val="28"/>
+          <w:u w:val="none"/>
+          <w:lang w:val="en-US"/>
+        </w:rPr>
+        <w:t>```</w:t>
+      </w:r>
+    </w:p>
+    <w:p>
+      <w:pPr>
+        <w:jc w:val="both"/>
+        <w:rPr>
+          <w:rFonts w:hint="default" w:ascii="Consolas" w:hAnsi="Consolas"/>
+          <w:b w:val="0"/>
+          <w:bCs w:val="0"/>
+          <w:sz w:val="28"/>
+          <w:szCs w:val="28"/>
+          <w:u w:val="none"/>
+          <w:lang w:val="en-US"/>
+        </w:rPr>
+      </w:pPr>
+    </w:p>
+    <w:p>
+      <w:pPr>
+        <w:jc w:val="both"/>
+        <w:rPr>
+          <w:rFonts w:hint="default" w:ascii="Consolas" w:hAnsi="Consolas"/>
+          <w:b w:val="0"/>
+          <w:bCs w:val="0"/>
+          <w:sz w:val="28"/>
+          <w:szCs w:val="28"/>
+          <w:u w:val="none"/>
+          <w:lang w:val="en-US"/>
+        </w:rPr>
+      </w:pPr>
+      <w:r>
+        <w:rPr>
+          <w:rFonts w:hint="default" w:ascii="Consolas" w:hAnsi="Consolas"/>
+          <w:b w:val="0"/>
+          <w:bCs w:val="0"/>
+          <w:sz w:val="28"/>
+          <w:szCs w:val="28"/>
+          <w:u w:val="none"/>
+          <w:lang w:val="en-US"/>
+        </w:rPr>
+        <w:t>Example:</w:t>
+      </w:r>
+    </w:p>
+    <w:p>
+      <w:pPr>
+        <w:jc w:val="both"/>
+        <w:rPr>
+          <w:rFonts w:hint="default" w:ascii="Consolas" w:hAnsi="Consolas"/>
+          <w:b w:val="0"/>
+          <w:bCs w:val="0"/>
+          <w:sz w:val="28"/>
+          <w:szCs w:val="28"/>
+          <w:u w:val="none"/>
+          <w:lang w:val="en-US"/>
+        </w:rPr>
+      </w:pPr>
+      <w:r>
+        <w:rPr>
+          <w:rFonts w:hint="default" w:ascii="Consolas" w:hAnsi="Consolas"/>
+          <w:b w:val="0"/>
+          <w:bCs w:val="0"/>
+          <w:sz w:val="28"/>
+          <w:szCs w:val="28"/>
+          <w:u w:val="none"/>
+          <w:lang w:val="en-US"/>
+        </w:rPr>
+        <w:t>```javascript</w:t>
+      </w:r>
+    </w:p>
+    <w:p>
+      <w:pPr>
+        <w:jc w:val="both"/>
+        <w:rPr>
+          <w:rFonts w:hint="default" w:ascii="Consolas" w:hAnsi="Consolas"/>
+          <w:b w:val="0"/>
+          <w:bCs w:val="0"/>
+          <w:sz w:val="28"/>
+          <w:szCs w:val="28"/>
+          <w:u w:val="none"/>
+          <w:lang w:val="en-US"/>
+        </w:rPr>
+      </w:pPr>
+      <w:r>
+        <w:rPr>
+          <w:rFonts w:hint="default" w:ascii="Consolas" w:hAnsi="Consolas"/>
+          <w:b w:val="0"/>
+          <w:bCs w:val="0"/>
+          <w:sz w:val="28"/>
+          <w:szCs w:val="28"/>
+          <w:u w:val="none"/>
+          <w:lang w:val="en-US"/>
+        </w:rPr>
+        <w:t>for (let i = 0; i &lt; 5; i++) {</w:t>
+      </w:r>
+    </w:p>
+    <w:p>
+      <w:pPr>
+        <w:jc w:val="both"/>
+        <w:rPr>
+          <w:rFonts w:hint="default" w:ascii="Consolas" w:hAnsi="Consolas"/>
+          <w:b w:val="0"/>
+          <w:bCs w:val="0"/>
+          <w:sz w:val="28"/>
+          <w:szCs w:val="28"/>
+          <w:u w:val="none"/>
+          <w:lang w:val="en-US"/>
+        </w:rPr>
+      </w:pPr>
+      <w:r>
+        <w:rPr>
+          <w:rFonts w:hint="default" w:ascii="Consolas" w:hAnsi="Consolas"/>
+          <w:b w:val="0"/>
+          <w:bCs w:val="0"/>
+          <w:sz w:val="28"/>
+          <w:szCs w:val="28"/>
+          <w:u w:val="none"/>
+          <w:lang w:val="en-US"/>
+        </w:rPr>
+        <w:t xml:space="preserve">  console.log(i);</w:t>
+      </w:r>
+    </w:p>
+    <w:p>
+      <w:pPr>
+        <w:jc w:val="both"/>
+        <w:rPr>
+          <w:rFonts w:hint="default" w:ascii="Consolas" w:hAnsi="Consolas"/>
+          <w:b w:val="0"/>
+          <w:bCs w:val="0"/>
+          <w:sz w:val="28"/>
+          <w:szCs w:val="28"/>
+          <w:u w:val="none"/>
+          <w:lang w:val="en-US"/>
+        </w:rPr>
+      </w:pPr>
+      <w:r>
+        <w:rPr>
+          <w:rFonts w:hint="default" w:ascii="Consolas" w:hAnsi="Consolas"/>
+          <w:b w:val="0"/>
+          <w:bCs w:val="0"/>
+          <w:sz w:val="28"/>
+          <w:szCs w:val="28"/>
+          <w:u w:val="none"/>
+          <w:lang w:val="en-US"/>
+        </w:rPr>
+        <w:t>}</w:t>
+      </w:r>
+    </w:p>
+    <w:p>
+      <w:pPr>
+        <w:jc w:val="both"/>
+        <w:rPr>
+          <w:rFonts w:hint="default" w:ascii="Consolas" w:hAnsi="Consolas"/>
+          <w:b w:val="0"/>
+          <w:bCs w:val="0"/>
+          <w:sz w:val="28"/>
+          <w:szCs w:val="28"/>
+          <w:u w:val="none"/>
+          <w:lang w:val="en-US"/>
+        </w:rPr>
+      </w:pPr>
+      <w:r>
+        <w:rPr>
+          <w:rFonts w:hint="default" w:ascii="Consolas" w:hAnsi="Consolas"/>
+          <w:b w:val="0"/>
+          <w:bCs w:val="0"/>
+          <w:sz w:val="28"/>
+          <w:szCs w:val="28"/>
+          <w:u w:val="none"/>
+          <w:lang w:val="en-US"/>
+        </w:rPr>
+        <w:t>```</w:t>
+      </w:r>
+    </w:p>
+    <w:p>
+      <w:pPr>
+        <w:jc w:val="both"/>
+        <w:rPr>
+          <w:rFonts w:hint="default" w:ascii="Consolas" w:hAnsi="Consolas"/>
+          <w:b w:val="0"/>
+          <w:bCs w:val="0"/>
+          <w:sz w:val="28"/>
+          <w:szCs w:val="28"/>
+          <w:u w:val="none"/>
+          <w:lang w:val="en-US"/>
+        </w:rPr>
+      </w:pPr>
+    </w:p>
+    <w:p>
+      <w:pPr>
+        <w:jc w:val="both"/>
+        <w:rPr>
+          <w:rFonts w:hint="default" w:ascii="Consolas" w:hAnsi="Consolas"/>
+          <w:b w:val="0"/>
+          <w:bCs w:val="0"/>
+          <w:sz w:val="28"/>
+          <w:szCs w:val="28"/>
+          <w:u w:val="none"/>
+          <w:lang w:val="en-US"/>
+        </w:rPr>
+      </w:pPr>
+      <w:r>
+        <w:rPr>
+          <w:rFonts w:hint="default" w:ascii="Consolas" w:hAnsi="Consolas"/>
+          <w:b w:val="0"/>
+          <w:bCs w:val="0"/>
+          <w:sz w:val="28"/>
+          <w:szCs w:val="28"/>
+          <w:u w:val="none"/>
+          <w:lang w:val="en-US"/>
+        </w:rPr>
+        <w:t>4. **while**: The `while` loop is used to execute a block of code repeatedly as long as a specified condition remains true.</w:t>
+      </w:r>
+    </w:p>
+    <w:p>
+      <w:pPr>
+        <w:jc w:val="both"/>
+        <w:rPr>
+          <w:rFonts w:hint="default" w:ascii="Consolas" w:hAnsi="Consolas"/>
+          <w:b w:val="0"/>
+          <w:bCs w:val="0"/>
+          <w:sz w:val="28"/>
+          <w:szCs w:val="28"/>
+          <w:u w:val="none"/>
+          <w:lang w:val="en-US"/>
+        </w:rPr>
+      </w:pPr>
+    </w:p>
+    <w:p>
+      <w:pPr>
+        <w:jc w:val="both"/>
+        <w:rPr>
+          <w:rFonts w:hint="default" w:ascii="Consolas" w:hAnsi="Consolas"/>
+          <w:b w:val="0"/>
+          <w:bCs w:val="0"/>
+          <w:sz w:val="28"/>
+          <w:szCs w:val="28"/>
+          <w:u w:val="none"/>
+          <w:lang w:val="en-US"/>
+        </w:rPr>
+      </w:pPr>
+      <w:r>
+        <w:rPr>
+          <w:rFonts w:hint="default" w:ascii="Consolas" w:hAnsi="Consolas"/>
+          <w:b w:val="0"/>
+          <w:bCs w:val="0"/>
+          <w:sz w:val="28"/>
+          <w:szCs w:val="28"/>
+          <w:u w:val="none"/>
+          <w:lang w:val="en-US"/>
+        </w:rPr>
+        <w:t>```javascript</w:t>
+      </w:r>
+    </w:p>
+    <w:p>
+      <w:pPr>
+        <w:jc w:val="both"/>
+        <w:rPr>
+          <w:rFonts w:hint="default" w:ascii="Consolas" w:hAnsi="Consolas"/>
+          <w:b w:val="0"/>
+          <w:bCs w:val="0"/>
+          <w:sz w:val="28"/>
+          <w:szCs w:val="28"/>
+          <w:u w:val="none"/>
+          <w:lang w:val="en-US"/>
+        </w:rPr>
+      </w:pPr>
+      <w:r>
+        <w:rPr>
+          <w:rFonts w:hint="default" w:ascii="Consolas" w:hAnsi="Consolas"/>
+          <w:b w:val="0"/>
+          <w:bCs w:val="0"/>
+          <w:sz w:val="28"/>
+          <w:szCs w:val="28"/>
+          <w:u w:val="none"/>
+          <w:lang w:val="en-US"/>
+        </w:rPr>
+        <w:t>while (condition) {</w:t>
+      </w:r>
+    </w:p>
+    <w:p>
+      <w:pPr>
+        <w:jc w:val="both"/>
+        <w:rPr>
+          <w:rFonts w:hint="default" w:ascii="Consolas" w:hAnsi="Consolas"/>
+          <w:b w:val="0"/>
+          <w:bCs w:val="0"/>
+          <w:sz w:val="28"/>
+          <w:szCs w:val="28"/>
+          <w:u w:val="none"/>
+          <w:lang w:val="en-US"/>
+        </w:rPr>
+      </w:pPr>
+      <w:r>
+        <w:rPr>
+          <w:rFonts w:hint="default" w:ascii="Consolas" w:hAnsi="Consolas"/>
+          <w:b w:val="0"/>
+          <w:bCs w:val="0"/>
+          <w:sz w:val="28"/>
+          <w:szCs w:val="28"/>
+          <w:u w:val="none"/>
+          <w:lang w:val="en-US"/>
+        </w:rPr>
+        <w:t xml:space="preserve">  // Code to execute in each iteration</w:t>
+      </w:r>
+    </w:p>
+    <w:p>
+      <w:pPr>
+        <w:jc w:val="both"/>
+        <w:rPr>
+          <w:rFonts w:hint="default" w:ascii="Consolas" w:hAnsi="Consolas"/>
+          <w:b w:val="0"/>
+          <w:bCs w:val="0"/>
+          <w:sz w:val="28"/>
+          <w:szCs w:val="28"/>
+          <w:u w:val="none"/>
+          <w:lang w:val="en-US"/>
+        </w:rPr>
+      </w:pPr>
+      <w:r>
+        <w:rPr>
+          <w:rFonts w:hint="default" w:ascii="Consolas" w:hAnsi="Consolas"/>
+          <w:b w:val="0"/>
+          <w:bCs w:val="0"/>
+          <w:sz w:val="28"/>
+          <w:szCs w:val="28"/>
+          <w:u w:val="none"/>
+          <w:lang w:val="en-US"/>
+        </w:rPr>
+        <w:t>}</w:t>
+      </w:r>
+    </w:p>
+    <w:p>
+      <w:pPr>
+        <w:jc w:val="both"/>
+        <w:rPr>
+          <w:rFonts w:hint="default" w:ascii="Consolas" w:hAnsi="Consolas"/>
+          <w:b w:val="0"/>
+          <w:bCs w:val="0"/>
+          <w:sz w:val="28"/>
+          <w:szCs w:val="28"/>
+          <w:u w:val="none"/>
+          <w:lang w:val="en-US"/>
+        </w:rPr>
+      </w:pPr>
+      <w:r>
+        <w:rPr>
+          <w:rFonts w:hint="default" w:ascii="Consolas" w:hAnsi="Consolas"/>
+          <w:b w:val="0"/>
+          <w:bCs w:val="0"/>
+          <w:sz w:val="28"/>
+          <w:szCs w:val="28"/>
+          <w:u w:val="none"/>
+          <w:lang w:val="en-US"/>
+        </w:rPr>
+        <w:t>```</w:t>
+      </w:r>
+    </w:p>
+    <w:p>
+      <w:pPr>
+        <w:jc w:val="both"/>
+        <w:rPr>
+          <w:rFonts w:hint="default" w:ascii="Consolas" w:hAnsi="Consolas"/>
+          <w:b w:val="0"/>
+          <w:bCs w:val="0"/>
+          <w:sz w:val="28"/>
+          <w:szCs w:val="28"/>
+          <w:u w:val="none"/>
+          <w:lang w:val="en-US"/>
+        </w:rPr>
+      </w:pPr>
+    </w:p>
+    <w:p>
+      <w:pPr>
+        <w:jc w:val="both"/>
+        <w:rPr>
+          <w:rFonts w:hint="default" w:ascii="Consolas" w:hAnsi="Consolas"/>
+          <w:b w:val="0"/>
+          <w:bCs w:val="0"/>
+          <w:sz w:val="28"/>
+          <w:szCs w:val="28"/>
+          <w:u w:val="none"/>
+          <w:lang w:val="en-US"/>
+        </w:rPr>
+      </w:pPr>
+      <w:r>
+        <w:rPr>
+          <w:rFonts w:hint="default" w:ascii="Consolas" w:hAnsi="Consolas"/>
+          <w:b w:val="0"/>
+          <w:bCs w:val="0"/>
+          <w:sz w:val="28"/>
+          <w:szCs w:val="28"/>
+          <w:u w:val="none"/>
+          <w:lang w:val="en-US"/>
+        </w:rPr>
+        <w:t>Example:</w:t>
+      </w:r>
+    </w:p>
+    <w:p>
+      <w:pPr>
+        <w:jc w:val="both"/>
+        <w:rPr>
+          <w:rFonts w:hint="default" w:ascii="Consolas" w:hAnsi="Consolas"/>
+          <w:b w:val="0"/>
+          <w:bCs w:val="0"/>
+          <w:sz w:val="28"/>
+          <w:szCs w:val="28"/>
+          <w:u w:val="none"/>
+          <w:lang w:val="en-US"/>
+        </w:rPr>
+      </w:pPr>
+      <w:r>
+        <w:rPr>
+          <w:rFonts w:hint="default" w:ascii="Consolas" w:hAnsi="Consolas"/>
+          <w:b w:val="0"/>
+          <w:bCs w:val="0"/>
+          <w:sz w:val="28"/>
+          <w:szCs w:val="28"/>
+          <w:u w:val="none"/>
+          <w:lang w:val="en-US"/>
+        </w:rPr>
+        <w:t>```javascript</w:t>
+      </w:r>
+    </w:p>
+    <w:p>
+      <w:pPr>
+        <w:jc w:val="both"/>
+        <w:rPr>
+          <w:rFonts w:hint="default" w:ascii="Consolas" w:hAnsi="Consolas"/>
+          <w:b w:val="0"/>
+          <w:bCs w:val="0"/>
+          <w:sz w:val="28"/>
+          <w:szCs w:val="28"/>
+          <w:u w:val="none"/>
+          <w:lang w:val="en-US"/>
+        </w:rPr>
+      </w:pPr>
+      <w:r>
+        <w:rPr>
+          <w:rFonts w:hint="default" w:ascii="Consolas" w:hAnsi="Consolas"/>
+          <w:b w:val="0"/>
+          <w:bCs w:val="0"/>
+          <w:sz w:val="28"/>
+          <w:szCs w:val="28"/>
+          <w:u w:val="none"/>
+          <w:lang w:val="en-US"/>
+        </w:rPr>
+        <w:t>let i = 0;</w:t>
+      </w:r>
+    </w:p>
+    <w:p>
+      <w:pPr>
+        <w:jc w:val="both"/>
+        <w:rPr>
+          <w:rFonts w:hint="default" w:ascii="Consolas" w:hAnsi="Consolas"/>
+          <w:b w:val="0"/>
+          <w:bCs w:val="0"/>
+          <w:sz w:val="28"/>
+          <w:szCs w:val="28"/>
+          <w:u w:val="none"/>
+          <w:lang w:val="en-US"/>
+        </w:rPr>
+      </w:pPr>
+      <w:r>
+        <w:rPr>
+          <w:rFonts w:hint="default" w:ascii="Consolas" w:hAnsi="Consolas"/>
+          <w:b w:val="0"/>
+          <w:bCs w:val="0"/>
+          <w:sz w:val="28"/>
+          <w:szCs w:val="28"/>
+          <w:u w:val="none"/>
+          <w:lang w:val="en-US"/>
+        </w:rPr>
+        <w:t>while (i &lt; 5) {</w:t>
+      </w:r>
+    </w:p>
+    <w:p>
+      <w:pPr>
+        <w:jc w:val="both"/>
+        <w:rPr>
+          <w:rFonts w:hint="default" w:ascii="Consolas" w:hAnsi="Consolas"/>
+          <w:b w:val="0"/>
+          <w:bCs w:val="0"/>
+          <w:sz w:val="28"/>
+          <w:szCs w:val="28"/>
+          <w:u w:val="none"/>
+          <w:lang w:val="en-US"/>
+        </w:rPr>
+      </w:pPr>
+      <w:r>
+        <w:rPr>
+          <w:rFonts w:hint="default" w:ascii="Consolas" w:hAnsi="Consolas"/>
+          <w:b w:val="0"/>
+          <w:bCs w:val="0"/>
+          <w:sz w:val="28"/>
+          <w:szCs w:val="28"/>
+          <w:u w:val="none"/>
+          <w:lang w:val="en-US"/>
+        </w:rPr>
+        <w:t xml:space="preserve">  console.log(i);</w:t>
+      </w:r>
+    </w:p>
+    <w:p>
+      <w:pPr>
+        <w:jc w:val="both"/>
+        <w:rPr>
+          <w:rFonts w:hint="default" w:ascii="Consolas" w:hAnsi="Consolas"/>
+          <w:b w:val="0"/>
+          <w:bCs w:val="0"/>
+          <w:sz w:val="28"/>
+          <w:szCs w:val="28"/>
+          <w:u w:val="none"/>
+          <w:lang w:val="en-US"/>
+        </w:rPr>
+      </w:pPr>
+      <w:r>
+        <w:rPr>
+          <w:rFonts w:hint="default" w:ascii="Consolas" w:hAnsi="Consolas"/>
+          <w:b w:val="0"/>
+          <w:bCs w:val="0"/>
+          <w:sz w:val="28"/>
+          <w:szCs w:val="28"/>
+          <w:u w:val="none"/>
+          <w:lang w:val="en-US"/>
+        </w:rPr>
+        <w:t xml:space="preserve">  i++;</w:t>
+      </w:r>
+    </w:p>
+    <w:p>
+      <w:pPr>
+        <w:jc w:val="both"/>
+        <w:rPr>
+          <w:rFonts w:hint="default" w:ascii="Consolas" w:hAnsi="Consolas"/>
+          <w:b w:val="0"/>
+          <w:bCs w:val="0"/>
+          <w:sz w:val="28"/>
+          <w:szCs w:val="28"/>
+          <w:u w:val="none"/>
+          <w:lang w:val="en-US"/>
+        </w:rPr>
+      </w:pPr>
+      <w:r>
+        <w:rPr>
+          <w:rFonts w:hint="default" w:ascii="Consolas" w:hAnsi="Consolas"/>
+          <w:b w:val="0"/>
+          <w:bCs w:val="0"/>
+          <w:sz w:val="28"/>
+          <w:szCs w:val="28"/>
+          <w:u w:val="none"/>
+          <w:lang w:val="en-US"/>
+        </w:rPr>
+        <w:t>}</w:t>
+      </w:r>
+    </w:p>
+    <w:p>
+      <w:pPr>
+        <w:jc w:val="both"/>
+        <w:rPr>
+          <w:rFonts w:hint="default" w:ascii="Consolas" w:hAnsi="Consolas"/>
+          <w:b w:val="0"/>
+          <w:bCs w:val="0"/>
+          <w:sz w:val="28"/>
+          <w:szCs w:val="28"/>
+          <w:u w:val="none"/>
+          <w:lang w:val="en-US"/>
+        </w:rPr>
+      </w:pPr>
+      <w:r>
+        <w:rPr>
+          <w:rFonts w:hint="default" w:ascii="Consolas" w:hAnsi="Consolas"/>
+          <w:b w:val="0"/>
+          <w:bCs w:val="0"/>
+          <w:sz w:val="28"/>
+          <w:szCs w:val="28"/>
+          <w:u w:val="none"/>
+          <w:lang w:val="en-US"/>
+        </w:rPr>
+        <w:t>```</w:t>
+      </w:r>
+    </w:p>
+    <w:p>
+      <w:pPr>
+        <w:jc w:val="both"/>
+        <w:rPr>
+          <w:rFonts w:hint="default" w:ascii="Consolas" w:hAnsi="Consolas"/>
+          <w:b w:val="0"/>
+          <w:bCs w:val="0"/>
+          <w:sz w:val="28"/>
+          <w:szCs w:val="28"/>
+          <w:u w:val="none"/>
+          <w:lang w:val="en-US"/>
+        </w:rPr>
+      </w:pPr>
+    </w:p>
+    <w:p>
+      <w:pPr>
+        <w:jc w:val="both"/>
+        <w:rPr>
+          <w:rFonts w:hint="default" w:ascii="Consolas" w:hAnsi="Consolas"/>
+          <w:b w:val="0"/>
+          <w:bCs w:val="0"/>
+          <w:sz w:val="28"/>
+          <w:szCs w:val="28"/>
+          <w:u w:val="none"/>
+          <w:lang w:val="en-US"/>
+        </w:rPr>
+      </w:pPr>
+      <w:r>
+        <w:rPr>
+          <w:rFonts w:hint="default" w:ascii="Consolas" w:hAnsi="Consolas"/>
+          <w:b w:val="0"/>
+          <w:bCs w:val="0"/>
+          <w:sz w:val="28"/>
+          <w:szCs w:val="28"/>
+          <w:u w:val="none"/>
+          <w:lang w:val="en-US"/>
+        </w:rPr>
+        <w:t>5. **do...while**: The `do...while` loop is similar to the `while` loop, but it executes the block of code first and then checks the condition. It guarantees that the block of code will execute at least once.</w:t>
+      </w:r>
+    </w:p>
+    <w:p>
+      <w:pPr>
+        <w:jc w:val="both"/>
+        <w:rPr>
+          <w:rFonts w:hint="default" w:ascii="Consolas" w:hAnsi="Consolas"/>
+          <w:b w:val="0"/>
+          <w:bCs w:val="0"/>
+          <w:sz w:val="28"/>
+          <w:szCs w:val="28"/>
+          <w:u w:val="none"/>
+          <w:lang w:val="en-US"/>
+        </w:rPr>
+      </w:pPr>
+    </w:p>
+    <w:p>
+      <w:pPr>
+        <w:jc w:val="both"/>
+        <w:rPr>
+          <w:rFonts w:hint="default" w:ascii="Consolas" w:hAnsi="Consolas"/>
+          <w:b w:val="0"/>
+          <w:bCs w:val="0"/>
+          <w:sz w:val="28"/>
+          <w:szCs w:val="28"/>
+          <w:u w:val="none"/>
+          <w:lang w:val="en-US"/>
+        </w:rPr>
+      </w:pPr>
+      <w:r>
+        <w:rPr>
+          <w:rFonts w:hint="default" w:ascii="Consolas" w:hAnsi="Consolas"/>
+          <w:b w:val="0"/>
+          <w:bCs w:val="0"/>
+          <w:sz w:val="28"/>
+          <w:szCs w:val="28"/>
+          <w:u w:val="none"/>
+          <w:lang w:val="en-US"/>
+        </w:rPr>
+        <w:t>```javascript</w:t>
+      </w:r>
+    </w:p>
+    <w:p>
+      <w:pPr>
+        <w:jc w:val="both"/>
+        <w:rPr>
+          <w:rFonts w:hint="default" w:ascii="Consolas" w:hAnsi="Consolas"/>
+          <w:b w:val="0"/>
+          <w:bCs w:val="0"/>
+          <w:sz w:val="28"/>
+          <w:szCs w:val="28"/>
+          <w:u w:val="none"/>
+          <w:lang w:val="en-US"/>
+        </w:rPr>
+      </w:pPr>
+      <w:r>
+        <w:rPr>
+          <w:rFonts w:hint="default" w:ascii="Consolas" w:hAnsi="Consolas"/>
+          <w:b w:val="0"/>
+          <w:bCs w:val="0"/>
+          <w:sz w:val="28"/>
+          <w:szCs w:val="28"/>
+          <w:u w:val="none"/>
+          <w:lang w:val="en-US"/>
+        </w:rPr>
+        <w:t>do {</w:t>
+      </w:r>
+    </w:p>
+    <w:p>
+      <w:pPr>
+        <w:jc w:val="both"/>
+        <w:rPr>
+          <w:rFonts w:hint="default" w:ascii="Consolas" w:hAnsi="Consolas"/>
+          <w:b w:val="0"/>
+          <w:bCs w:val="0"/>
+          <w:sz w:val="28"/>
+          <w:szCs w:val="28"/>
+          <w:u w:val="none"/>
+          <w:lang w:val="en-US"/>
+        </w:rPr>
+      </w:pPr>
+      <w:r>
+        <w:rPr>
+          <w:rFonts w:hint="default" w:ascii="Consolas" w:hAnsi="Consolas"/>
+          <w:b w:val="0"/>
+          <w:bCs w:val="0"/>
+          <w:sz w:val="28"/>
+          <w:szCs w:val="28"/>
+          <w:u w:val="none"/>
+          <w:lang w:val="en-US"/>
+        </w:rPr>
+        <w:t xml:space="preserve">  // Code to execute in each iteration</w:t>
+      </w:r>
+    </w:p>
+    <w:p>
+      <w:pPr>
+        <w:jc w:val="both"/>
+        <w:rPr>
+          <w:rFonts w:hint="default" w:ascii="Consolas" w:hAnsi="Consolas"/>
+          <w:b w:val="0"/>
+          <w:bCs w:val="0"/>
+          <w:sz w:val="28"/>
+          <w:szCs w:val="28"/>
+          <w:u w:val="none"/>
+          <w:lang w:val="en-US"/>
+        </w:rPr>
+      </w:pPr>
+      <w:r>
+        <w:rPr>
+          <w:rFonts w:hint="default" w:ascii="Consolas" w:hAnsi="Consolas"/>
+          <w:b w:val="0"/>
+          <w:bCs w:val="0"/>
+          <w:sz w:val="28"/>
+          <w:szCs w:val="28"/>
+          <w:u w:val="none"/>
+          <w:lang w:val="en-US"/>
+        </w:rPr>
+        <w:t>} while (condition);</w:t>
+      </w:r>
+    </w:p>
+    <w:p>
+      <w:pPr>
+        <w:jc w:val="both"/>
+        <w:rPr>
+          <w:rFonts w:hint="default" w:ascii="Consolas" w:hAnsi="Consolas"/>
+          <w:b w:val="0"/>
+          <w:bCs w:val="0"/>
+          <w:sz w:val="28"/>
+          <w:szCs w:val="28"/>
+          <w:u w:val="none"/>
+          <w:lang w:val="en-US"/>
+        </w:rPr>
+      </w:pPr>
+      <w:r>
+        <w:rPr>
+          <w:rFonts w:hint="default" w:ascii="Consolas" w:hAnsi="Consolas"/>
+          <w:b w:val="0"/>
+          <w:bCs w:val="0"/>
+          <w:sz w:val="28"/>
+          <w:szCs w:val="28"/>
+          <w:u w:val="none"/>
+          <w:lang w:val="en-US"/>
+        </w:rPr>
+        <w:t>```</w:t>
+      </w:r>
+    </w:p>
+    <w:p>
+      <w:pPr>
+        <w:jc w:val="both"/>
+        <w:rPr>
+          <w:rFonts w:hint="default" w:ascii="Consolas" w:hAnsi="Consolas"/>
+          <w:b w:val="0"/>
+          <w:bCs w:val="0"/>
+          <w:sz w:val="28"/>
+          <w:szCs w:val="28"/>
+          <w:u w:val="none"/>
+          <w:lang w:val="en-US"/>
+        </w:rPr>
+      </w:pPr>
+    </w:p>
+    <w:p>
+      <w:pPr>
+        <w:jc w:val="both"/>
+        <w:rPr>
+          <w:rFonts w:hint="default" w:ascii="Consolas" w:hAnsi="Consolas"/>
+          <w:b w:val="0"/>
+          <w:bCs w:val="0"/>
+          <w:sz w:val="28"/>
+          <w:szCs w:val="28"/>
+          <w:u w:val="none"/>
+          <w:lang w:val="en-US"/>
+        </w:rPr>
+      </w:pPr>
+      <w:r>
+        <w:rPr>
+          <w:rFonts w:hint="default" w:ascii="Consolas" w:hAnsi="Consolas"/>
+          <w:b w:val="0"/>
+          <w:bCs w:val="0"/>
+          <w:sz w:val="28"/>
+          <w:szCs w:val="28"/>
+          <w:u w:val="none"/>
+          <w:lang w:val="en-US"/>
+        </w:rPr>
+        <w:t>Example:</w:t>
+      </w:r>
+    </w:p>
+    <w:p>
+      <w:pPr>
+        <w:jc w:val="both"/>
+        <w:rPr>
+          <w:rFonts w:hint="default" w:ascii="Consolas" w:hAnsi="Consolas"/>
+          <w:b w:val="0"/>
+          <w:bCs w:val="0"/>
+          <w:sz w:val="28"/>
+          <w:szCs w:val="28"/>
+          <w:u w:val="none"/>
+          <w:lang w:val="en-US"/>
+        </w:rPr>
+      </w:pPr>
+      <w:r>
+        <w:rPr>
+          <w:rFonts w:hint="default" w:ascii="Consolas" w:hAnsi="Consolas"/>
+          <w:b w:val="0"/>
+          <w:bCs w:val="0"/>
+          <w:sz w:val="28"/>
+          <w:szCs w:val="28"/>
+          <w:u w:val="none"/>
+          <w:lang w:val="en-US"/>
+        </w:rPr>
+        <w:t>```javascript</w:t>
+      </w:r>
+    </w:p>
+    <w:p>
+      <w:pPr>
+        <w:jc w:val="both"/>
+        <w:rPr>
+          <w:rFonts w:hint="default" w:ascii="Consolas" w:hAnsi="Consolas"/>
+          <w:b w:val="0"/>
+          <w:bCs w:val="0"/>
+          <w:sz w:val="28"/>
+          <w:szCs w:val="28"/>
+          <w:u w:val="none"/>
+          <w:lang w:val="en-US"/>
+        </w:rPr>
+      </w:pPr>
+      <w:r>
+        <w:rPr>
+          <w:rFonts w:hint="default" w:ascii="Consolas" w:hAnsi="Consolas"/>
+          <w:b w:val="0"/>
+          <w:bCs w:val="0"/>
+          <w:sz w:val="28"/>
+          <w:szCs w:val="28"/>
+          <w:u w:val="none"/>
+          <w:lang w:val="en-US"/>
+        </w:rPr>
+        <w:t>let i = 0;</w:t>
+      </w:r>
+    </w:p>
+    <w:p>
+      <w:pPr>
+        <w:jc w:val="both"/>
+        <w:rPr>
+          <w:rFonts w:hint="default" w:ascii="Consolas" w:hAnsi="Consolas"/>
+          <w:b w:val="0"/>
+          <w:bCs w:val="0"/>
+          <w:sz w:val="28"/>
+          <w:szCs w:val="28"/>
+          <w:u w:val="none"/>
+          <w:lang w:val="en-US"/>
+        </w:rPr>
+      </w:pPr>
+      <w:r>
+        <w:rPr>
+          <w:rFonts w:hint="default" w:ascii="Consolas" w:hAnsi="Consolas"/>
+          <w:b w:val="0"/>
+          <w:bCs w:val="0"/>
+          <w:sz w:val="28"/>
+          <w:szCs w:val="28"/>
+          <w:u w:val="none"/>
+          <w:lang w:val="en-US"/>
+        </w:rPr>
+        <w:t>do {</w:t>
+      </w:r>
+    </w:p>
+    <w:p>
+      <w:pPr>
+        <w:jc w:val="both"/>
+        <w:rPr>
+          <w:rFonts w:hint="default" w:ascii="Consolas" w:hAnsi="Consolas"/>
+          <w:b w:val="0"/>
+          <w:bCs w:val="0"/>
+          <w:sz w:val="28"/>
+          <w:szCs w:val="28"/>
+          <w:u w:val="none"/>
+          <w:lang w:val="en-US"/>
+        </w:rPr>
+      </w:pPr>
+      <w:r>
+        <w:rPr>
+          <w:rFonts w:hint="default" w:ascii="Consolas" w:hAnsi="Consolas"/>
+          <w:b w:val="0"/>
+          <w:bCs w:val="0"/>
+          <w:sz w:val="28"/>
+          <w:szCs w:val="28"/>
+          <w:u w:val="none"/>
+          <w:lang w:val="en-US"/>
+        </w:rPr>
+        <w:t xml:space="preserve">  console.log(i);</w:t>
+      </w:r>
+    </w:p>
+    <w:p>
+      <w:pPr>
+        <w:jc w:val="both"/>
+        <w:rPr>
+          <w:rFonts w:hint="default" w:ascii="Consolas" w:hAnsi="Consolas"/>
+          <w:b w:val="0"/>
+          <w:bCs w:val="0"/>
+          <w:sz w:val="28"/>
+          <w:szCs w:val="28"/>
+          <w:u w:val="none"/>
+          <w:lang w:val="en-US"/>
+        </w:rPr>
+      </w:pPr>
+      <w:r>
+        <w:rPr>
+          <w:rFonts w:hint="default" w:ascii="Consolas" w:hAnsi="Consolas"/>
+          <w:b w:val="0"/>
+          <w:bCs w:val="0"/>
+          <w:sz w:val="28"/>
+          <w:szCs w:val="28"/>
+          <w:u w:val="none"/>
+          <w:lang w:val="en-US"/>
+        </w:rPr>
+        <w:t xml:space="preserve">  i++;</w:t>
+      </w:r>
+    </w:p>
+    <w:p>
+      <w:pPr>
+        <w:jc w:val="both"/>
+        <w:rPr>
+          <w:rFonts w:hint="default" w:ascii="Consolas" w:hAnsi="Consolas"/>
+          <w:b w:val="0"/>
+          <w:bCs w:val="0"/>
+          <w:sz w:val="28"/>
+          <w:szCs w:val="28"/>
+          <w:u w:val="none"/>
+          <w:lang w:val="en-US"/>
+        </w:rPr>
+      </w:pPr>
+      <w:r>
+        <w:rPr>
+          <w:rFonts w:hint="default" w:ascii="Consolas" w:hAnsi="Consolas"/>
+          <w:b w:val="0"/>
+          <w:bCs w:val="0"/>
+          <w:sz w:val="28"/>
+          <w:szCs w:val="28"/>
+          <w:u w:val="none"/>
+          <w:lang w:val="en-US"/>
+        </w:rPr>
+        <w:t>} while (i &lt; 5);</w:t>
+      </w:r>
+    </w:p>
+    <w:p>
+      <w:pPr>
+        <w:jc w:val="both"/>
+        <w:rPr>
+          <w:rFonts w:hint="default" w:ascii="Consolas" w:hAnsi="Consolas"/>
+          <w:b w:val="0"/>
+          <w:bCs w:val="0"/>
+          <w:sz w:val="28"/>
+          <w:szCs w:val="28"/>
+          <w:u w:val="none"/>
+          <w:lang w:val="en-US"/>
+        </w:rPr>
+      </w:pPr>
+      <w:r>
+        <w:rPr>
+          <w:rFonts w:hint="default" w:ascii="Consolas" w:hAnsi="Consolas"/>
+          <w:b w:val="0"/>
+          <w:bCs w:val="0"/>
+          <w:sz w:val="28"/>
+          <w:szCs w:val="28"/>
+          <w:u w:val="none"/>
+          <w:lang w:val="en-US"/>
+        </w:rPr>
+        <w:t>```</w:t>
+      </w:r>
+    </w:p>
+    <w:p>
+      <w:pPr>
+        <w:jc w:val="both"/>
+        <w:rPr>
+          <w:rFonts w:hint="default" w:ascii="Consolas" w:hAnsi="Consolas"/>
+          <w:b w:val="0"/>
+          <w:bCs w:val="0"/>
+          <w:sz w:val="28"/>
+          <w:szCs w:val="28"/>
+          <w:u w:val="none"/>
+          <w:lang w:val="en-US"/>
+        </w:rPr>
+      </w:pPr>
+    </w:p>
+    <w:p>
+      <w:pPr>
+        <w:jc w:val="both"/>
+        <w:rPr>
+          <w:rFonts w:hint="default" w:ascii="Consolas" w:hAnsi="Consolas"/>
+          <w:b w:val="0"/>
+          <w:bCs w:val="0"/>
+          <w:sz w:val="28"/>
+          <w:szCs w:val="28"/>
+          <w:u w:val="none"/>
+          <w:lang w:val="en-US"/>
+        </w:rPr>
+      </w:pPr>
+      <w:r>
+        <w:rPr>
+          <w:rFonts w:hint="default" w:ascii="Consolas" w:hAnsi="Consolas"/>
+          <w:b w:val="0"/>
+          <w:bCs w:val="0"/>
+          <w:sz w:val="28"/>
+          <w:szCs w:val="28"/>
+          <w:u w:val="none"/>
+          <w:lang w:val="en-US"/>
+        </w:rPr>
+        <w:t>6. **for...in**: The `for...in` loop is used to iterate over the properties of an object.</w:t>
+      </w:r>
+    </w:p>
+    <w:p>
+      <w:pPr>
+        <w:jc w:val="both"/>
+        <w:rPr>
+          <w:rFonts w:hint="default" w:ascii="Consolas" w:hAnsi="Consolas"/>
+          <w:b w:val="0"/>
+          <w:bCs w:val="0"/>
+          <w:sz w:val="28"/>
+          <w:szCs w:val="28"/>
+          <w:u w:val="none"/>
+          <w:lang w:val="en-US"/>
+        </w:rPr>
+      </w:pPr>
+    </w:p>
+    <w:p>
+      <w:pPr>
+        <w:jc w:val="both"/>
+        <w:rPr>
+          <w:rFonts w:hint="default" w:ascii="Consolas" w:hAnsi="Consolas"/>
+          <w:b w:val="0"/>
+          <w:bCs w:val="0"/>
+          <w:sz w:val="28"/>
+          <w:szCs w:val="28"/>
+          <w:u w:val="none"/>
+          <w:lang w:val="en-US"/>
+        </w:rPr>
+      </w:pPr>
+      <w:r>
+        <w:rPr>
+          <w:rFonts w:hint="default" w:ascii="Consolas" w:hAnsi="Consolas"/>
+          <w:b w:val="0"/>
+          <w:bCs w:val="0"/>
+          <w:sz w:val="28"/>
+          <w:szCs w:val="28"/>
+          <w:u w:val="none"/>
+          <w:lang w:val="en-US"/>
+        </w:rPr>
+        <w:t>```javascript</w:t>
+      </w:r>
+    </w:p>
+    <w:p>
+      <w:pPr>
+        <w:jc w:val="both"/>
+        <w:rPr>
+          <w:rFonts w:hint="default" w:ascii="Consolas" w:hAnsi="Consolas"/>
+          <w:b w:val="0"/>
+          <w:bCs w:val="0"/>
+          <w:sz w:val="28"/>
+          <w:szCs w:val="28"/>
+          <w:u w:val="none"/>
+          <w:lang w:val="en-US"/>
+        </w:rPr>
+      </w:pPr>
+      <w:r>
+        <w:rPr>
+          <w:rFonts w:hint="default" w:ascii="Consolas" w:hAnsi="Consolas"/>
+          <w:b w:val="0"/>
+          <w:bCs w:val="0"/>
+          <w:sz w:val="28"/>
+          <w:szCs w:val="28"/>
+          <w:u w:val="none"/>
+          <w:lang w:val="en-US"/>
+        </w:rPr>
+        <w:t>for (variable in object) {</w:t>
+      </w:r>
+    </w:p>
+    <w:p>
+      <w:pPr>
+        <w:jc w:val="both"/>
+        <w:rPr>
+          <w:rFonts w:hint="default" w:ascii="Consolas" w:hAnsi="Consolas"/>
+          <w:b w:val="0"/>
+          <w:bCs w:val="0"/>
+          <w:sz w:val="28"/>
+          <w:szCs w:val="28"/>
+          <w:u w:val="none"/>
+          <w:lang w:val="en-US"/>
+        </w:rPr>
+      </w:pPr>
+      <w:r>
+        <w:rPr>
+          <w:rFonts w:hint="default" w:ascii="Consolas" w:hAnsi="Consolas"/>
+          <w:b w:val="0"/>
+          <w:bCs w:val="0"/>
+          <w:sz w:val="28"/>
+          <w:szCs w:val="28"/>
+          <w:u w:val="none"/>
+          <w:lang w:val="en-US"/>
+        </w:rPr>
+        <w:t xml:space="preserve">  // Code to execute in each iteration</w:t>
+      </w:r>
+    </w:p>
+    <w:p>
+      <w:pPr>
+        <w:jc w:val="both"/>
+        <w:rPr>
+          <w:rFonts w:hint="default" w:ascii="Consolas" w:hAnsi="Consolas"/>
+          <w:b w:val="0"/>
+          <w:bCs w:val="0"/>
+          <w:sz w:val="28"/>
+          <w:szCs w:val="28"/>
+          <w:u w:val="none"/>
+          <w:lang w:val="en-US"/>
+        </w:rPr>
+      </w:pPr>
+      <w:r>
+        <w:rPr>
+          <w:rFonts w:hint="default" w:ascii="Consolas" w:hAnsi="Consolas"/>
+          <w:b w:val="0"/>
+          <w:bCs w:val="0"/>
+          <w:sz w:val="28"/>
+          <w:szCs w:val="28"/>
+          <w:u w:val="none"/>
+          <w:lang w:val="en-US"/>
+        </w:rPr>
+        <w:t>}</w:t>
+      </w:r>
+    </w:p>
+    <w:p>
+      <w:pPr>
+        <w:jc w:val="both"/>
+        <w:rPr>
+          <w:rFonts w:hint="default" w:ascii="Consolas" w:hAnsi="Consolas"/>
+          <w:b w:val="0"/>
+          <w:bCs w:val="0"/>
+          <w:sz w:val="28"/>
+          <w:szCs w:val="28"/>
+          <w:u w:val="none"/>
+          <w:lang w:val="en-US"/>
+        </w:rPr>
+      </w:pPr>
+      <w:r>
+        <w:rPr>
+          <w:rFonts w:hint="default" w:ascii="Consolas" w:hAnsi="Consolas"/>
+          <w:b w:val="0"/>
+          <w:bCs w:val="0"/>
+          <w:sz w:val="28"/>
+          <w:szCs w:val="28"/>
+          <w:u w:val="none"/>
+          <w:lang w:val="en-US"/>
+        </w:rPr>
+        <w:t>```</w:t>
+      </w:r>
+    </w:p>
+    <w:p>
+      <w:pPr>
+        <w:jc w:val="both"/>
+        <w:rPr>
+          <w:rFonts w:hint="default" w:ascii="Consolas" w:hAnsi="Consolas"/>
+          <w:b w:val="0"/>
+          <w:bCs w:val="0"/>
+          <w:sz w:val="28"/>
+          <w:szCs w:val="28"/>
+          <w:u w:val="none"/>
+          <w:lang w:val="en-US"/>
+        </w:rPr>
+      </w:pPr>
+    </w:p>
+    <w:p>
+      <w:pPr>
+        <w:jc w:val="both"/>
+        <w:rPr>
+          <w:rFonts w:hint="default" w:ascii="Consolas" w:hAnsi="Consolas"/>
+          <w:b w:val="0"/>
+          <w:bCs w:val="0"/>
+          <w:sz w:val="28"/>
+          <w:szCs w:val="28"/>
+          <w:u w:val="none"/>
+          <w:lang w:val="en-US"/>
+        </w:rPr>
+      </w:pPr>
+      <w:r>
+        <w:rPr>
+          <w:rFonts w:hint="default" w:ascii="Consolas" w:hAnsi="Consolas"/>
+          <w:b w:val="0"/>
+          <w:bCs w:val="0"/>
+          <w:sz w:val="28"/>
+          <w:szCs w:val="28"/>
+          <w:u w:val="none"/>
+          <w:lang w:val="en-US"/>
+        </w:rPr>
+        <w:t>Example:</w:t>
+      </w:r>
+    </w:p>
+    <w:p>
+      <w:pPr>
+        <w:jc w:val="both"/>
+        <w:rPr>
+          <w:rFonts w:hint="default" w:ascii="Consolas" w:hAnsi="Consolas"/>
+          <w:b w:val="0"/>
+          <w:bCs w:val="0"/>
+          <w:sz w:val="28"/>
+          <w:szCs w:val="28"/>
+          <w:u w:val="none"/>
+          <w:lang w:val="en-US"/>
+        </w:rPr>
+      </w:pPr>
+      <w:r>
+        <w:rPr>
+          <w:rFonts w:hint="default" w:ascii="Consolas" w:hAnsi="Consolas"/>
+          <w:b w:val="0"/>
+          <w:bCs w:val="0"/>
+          <w:sz w:val="28"/>
+          <w:szCs w:val="28"/>
+          <w:u w:val="none"/>
+          <w:lang w:val="en-US"/>
+        </w:rPr>
+        <w:t>```javascript</w:t>
+      </w:r>
+    </w:p>
+    <w:p>
+      <w:pPr>
+        <w:jc w:val="both"/>
+        <w:rPr>
+          <w:rFonts w:hint="default" w:ascii="Consolas" w:hAnsi="Consolas"/>
+          <w:b w:val="0"/>
+          <w:bCs w:val="0"/>
+          <w:sz w:val="28"/>
+          <w:szCs w:val="28"/>
+          <w:u w:val="none"/>
+          <w:lang w:val="en-US"/>
+        </w:rPr>
+      </w:pPr>
+      <w:r>
+        <w:rPr>
+          <w:rFonts w:hint="default" w:ascii="Consolas" w:hAnsi="Consolas"/>
+          <w:b w:val="0"/>
+          <w:bCs w:val="0"/>
+          <w:sz w:val="28"/>
+          <w:szCs w:val="28"/>
+          <w:u w:val="none"/>
+          <w:lang w:val="en-US"/>
+        </w:rPr>
+        <w:t>let person = {</w:t>
+      </w:r>
+    </w:p>
+    <w:p>
+      <w:pPr>
+        <w:jc w:val="both"/>
+        <w:rPr>
+          <w:rFonts w:hint="default" w:ascii="Consolas" w:hAnsi="Consolas"/>
+          <w:b w:val="0"/>
+          <w:bCs w:val="0"/>
+          <w:sz w:val="28"/>
+          <w:szCs w:val="28"/>
+          <w:u w:val="none"/>
+          <w:lang w:val="en-US"/>
+        </w:rPr>
+      </w:pPr>
+      <w:r>
+        <w:rPr>
+          <w:rFonts w:hint="default" w:ascii="Consolas" w:hAnsi="Consolas"/>
+          <w:b w:val="0"/>
+          <w:bCs w:val="0"/>
+          <w:sz w:val="28"/>
+          <w:szCs w:val="28"/>
+          <w:u w:val="none"/>
+          <w:lang w:val="en-US"/>
+        </w:rPr>
+        <w:t xml:space="preserve">  name: "John",</w:t>
+      </w:r>
+    </w:p>
+    <w:p>
+      <w:pPr>
+        <w:jc w:val="both"/>
+        <w:rPr>
+          <w:rFonts w:hint="default" w:ascii="Consolas" w:hAnsi="Consolas"/>
+          <w:b w:val="0"/>
+          <w:bCs w:val="0"/>
+          <w:sz w:val="28"/>
+          <w:szCs w:val="28"/>
+          <w:u w:val="none"/>
+          <w:lang w:val="en-US"/>
+        </w:rPr>
+      </w:pPr>
+      <w:r>
+        <w:rPr>
+          <w:rFonts w:hint="default" w:ascii="Consolas" w:hAnsi="Consolas"/>
+          <w:b w:val="0"/>
+          <w:bCs w:val="0"/>
+          <w:sz w:val="28"/>
+          <w:szCs w:val="28"/>
+          <w:u w:val="none"/>
+          <w:lang w:val="en-US"/>
+        </w:rPr>
+        <w:t xml:space="preserve">  age: 30,</w:t>
+      </w:r>
+    </w:p>
+    <w:p>
+      <w:pPr>
+        <w:jc w:val="both"/>
+        <w:rPr>
+          <w:rFonts w:hint="default" w:ascii="Consolas" w:hAnsi="Consolas"/>
+          <w:b w:val="0"/>
+          <w:bCs w:val="0"/>
+          <w:sz w:val="28"/>
+          <w:szCs w:val="28"/>
+          <w:u w:val="none"/>
+          <w:lang w:val="en-US"/>
+        </w:rPr>
+      </w:pPr>
+      <w:r>
+        <w:rPr>
+          <w:rFonts w:hint="default" w:ascii="Consolas" w:hAnsi="Consolas"/>
+          <w:b w:val="0"/>
+          <w:bCs w:val="0"/>
+          <w:sz w:val="28"/>
+          <w:szCs w:val="28"/>
+          <w:u w:val="none"/>
+          <w:lang w:val="en-US"/>
+        </w:rPr>
+        <w:t xml:space="preserve">  profession: "Developer"</w:t>
+      </w:r>
+    </w:p>
+    <w:p>
+      <w:pPr>
+        <w:jc w:val="both"/>
+        <w:rPr>
+          <w:rFonts w:hint="default" w:ascii="Consolas" w:hAnsi="Consolas"/>
+          <w:b w:val="0"/>
+          <w:bCs w:val="0"/>
+          <w:sz w:val="28"/>
+          <w:szCs w:val="28"/>
+          <w:u w:val="none"/>
+          <w:lang w:val="en-US"/>
+        </w:rPr>
+      </w:pPr>
+      <w:r>
+        <w:rPr>
+          <w:rFonts w:hint="default" w:ascii="Consolas" w:hAnsi="Consolas"/>
+          <w:b w:val="0"/>
+          <w:bCs w:val="0"/>
+          <w:sz w:val="28"/>
+          <w:szCs w:val="28"/>
+          <w:u w:val="none"/>
+          <w:lang w:val="en-US"/>
+        </w:rPr>
+        <w:t>};</w:t>
+      </w:r>
+    </w:p>
+    <w:p>
+      <w:pPr>
+        <w:jc w:val="both"/>
+        <w:rPr>
+          <w:rFonts w:hint="default" w:ascii="Consolas" w:hAnsi="Consolas"/>
+          <w:b w:val="0"/>
+          <w:bCs w:val="0"/>
+          <w:sz w:val="28"/>
+          <w:szCs w:val="28"/>
+          <w:u w:val="none"/>
+          <w:lang w:val="en-US"/>
+        </w:rPr>
+      </w:pPr>
+    </w:p>
+    <w:p>
+      <w:pPr>
+        <w:jc w:val="both"/>
+        <w:rPr>
+          <w:rFonts w:hint="default" w:ascii="Consolas" w:hAnsi="Consolas"/>
+          <w:b w:val="0"/>
+          <w:bCs w:val="0"/>
+          <w:sz w:val="28"/>
+          <w:szCs w:val="28"/>
+          <w:u w:val="none"/>
+          <w:lang w:val="en-US"/>
+        </w:rPr>
+      </w:pPr>
+      <w:r>
+        <w:rPr>
+          <w:rFonts w:hint="default" w:ascii="Consolas" w:hAnsi="Consolas"/>
+          <w:b w:val="0"/>
+          <w:bCs w:val="0"/>
+          <w:sz w:val="28"/>
+          <w:szCs w:val="28"/>
+          <w:u w:val="none"/>
+          <w:lang w:val="en-US"/>
+        </w:rPr>
+        <w:t>for (let key in person) {</w:t>
+      </w:r>
+    </w:p>
+    <w:p>
+      <w:pPr>
+        <w:jc w:val="both"/>
+        <w:rPr>
+          <w:rFonts w:hint="default" w:ascii="Consolas" w:hAnsi="Consolas"/>
+          <w:b w:val="0"/>
+          <w:bCs w:val="0"/>
+          <w:sz w:val="28"/>
+          <w:szCs w:val="28"/>
+          <w:u w:val="none"/>
+          <w:lang w:val="en-US"/>
+        </w:rPr>
+      </w:pPr>
+      <w:r>
+        <w:rPr>
+          <w:rFonts w:hint="default" w:ascii="Consolas" w:hAnsi="Consolas"/>
+          <w:b w:val="0"/>
+          <w:bCs w:val="0"/>
+          <w:sz w:val="28"/>
+          <w:szCs w:val="28"/>
+          <w:u w:val="none"/>
+          <w:lang w:val="en-US"/>
+        </w:rPr>
+        <w:t xml:space="preserve">  console.log(key + ": " + person[key]);</w:t>
+      </w:r>
+    </w:p>
+    <w:p>
+      <w:pPr>
+        <w:jc w:val="both"/>
+        <w:rPr>
+          <w:rFonts w:hint="default" w:ascii="Consolas" w:hAnsi="Consolas"/>
+          <w:b w:val="0"/>
+          <w:bCs w:val="0"/>
+          <w:sz w:val="28"/>
+          <w:szCs w:val="28"/>
+          <w:u w:val="none"/>
+          <w:lang w:val="en-US"/>
+        </w:rPr>
+      </w:pPr>
+      <w:r>
+        <w:rPr>
+          <w:rFonts w:hint="default" w:ascii="Consolas" w:hAnsi="Consolas"/>
+          <w:b w:val="0"/>
+          <w:bCs w:val="0"/>
+          <w:sz w:val="28"/>
+          <w:szCs w:val="28"/>
+          <w:u w:val="none"/>
+          <w:lang w:val="en-US"/>
+        </w:rPr>
+        <w:t>}</w:t>
+      </w:r>
+    </w:p>
+    <w:p>
+      <w:pPr>
+        <w:jc w:val="both"/>
+        <w:rPr>
+          <w:rFonts w:hint="default" w:ascii="Consolas" w:hAnsi="Consolas"/>
+          <w:b w:val="0"/>
+          <w:bCs w:val="0"/>
+          <w:sz w:val="28"/>
+          <w:szCs w:val="28"/>
+          <w:u w:val="none"/>
+          <w:lang w:val="en-US"/>
+        </w:rPr>
+      </w:pPr>
+      <w:r>
+        <w:rPr>
+          <w:rFonts w:hint="default" w:ascii="Consolas" w:hAnsi="Consolas"/>
+          <w:b w:val="0"/>
+          <w:bCs w:val="0"/>
+          <w:sz w:val="28"/>
+          <w:szCs w:val="28"/>
+          <w:u w:val="none"/>
+          <w:lang w:val="en-US"/>
+        </w:rPr>
+        <w:t>```</w:t>
+      </w:r>
+    </w:p>
+    <w:p>
+      <w:pPr>
+        <w:jc w:val="both"/>
+        <w:rPr>
+          <w:rFonts w:hint="default" w:ascii="Consolas" w:hAnsi="Consolas"/>
+          <w:b w:val="0"/>
+          <w:bCs w:val="0"/>
+          <w:sz w:val="28"/>
+          <w:szCs w:val="28"/>
+          <w:u w:val="none"/>
+          <w:lang w:val="en-US"/>
+        </w:rPr>
+      </w:pPr>
+    </w:p>
+    <w:p>
+      <w:pPr>
+        <w:jc w:val="both"/>
+        <w:rPr>
+          <w:rFonts w:hint="default" w:ascii="Consolas" w:hAnsi="Consolas"/>
+          <w:b w:val="0"/>
+          <w:bCs w:val="0"/>
+          <w:sz w:val="28"/>
+          <w:szCs w:val="28"/>
+          <w:u w:val="none"/>
+          <w:lang w:val="en-US"/>
+        </w:rPr>
+      </w:pPr>
+      <w:r>
+        <w:rPr>
+          <w:rFonts w:hint="default" w:ascii="Consolas" w:hAnsi="Consolas"/>
+          <w:b w:val="0"/>
+          <w:bCs w:val="0"/>
+          <w:sz w:val="28"/>
+          <w:szCs w:val="28"/>
+          <w:u w:val="none"/>
+          <w:lang w:val="en-US"/>
+        </w:rPr>
+        <w:t>7. **for...of**: The `for...of` loop is used to iterate over iterable objects, such as arrays or strings.</w:t>
+      </w:r>
+    </w:p>
+    <w:p>
+      <w:pPr>
+        <w:jc w:val="both"/>
+        <w:rPr>
+          <w:rFonts w:hint="default" w:ascii="Consolas" w:hAnsi="Consolas"/>
+          <w:b w:val="0"/>
+          <w:bCs w:val="0"/>
+          <w:sz w:val="28"/>
+          <w:szCs w:val="28"/>
+          <w:u w:val="none"/>
+          <w:lang w:val="en-US"/>
+        </w:rPr>
+      </w:pPr>
+    </w:p>
+    <w:p>
+      <w:pPr>
+        <w:jc w:val="both"/>
+        <w:rPr>
+          <w:rFonts w:hint="default" w:ascii="Consolas" w:hAnsi="Consolas"/>
+          <w:b w:val="0"/>
+          <w:bCs w:val="0"/>
+          <w:sz w:val="28"/>
+          <w:szCs w:val="28"/>
+          <w:u w:val="none"/>
+          <w:lang w:val="en-US"/>
+        </w:rPr>
+      </w:pPr>
+      <w:r>
+        <w:rPr>
+          <w:rFonts w:hint="default" w:ascii="Consolas" w:hAnsi="Consolas"/>
+          <w:b w:val="0"/>
+          <w:bCs w:val="0"/>
+          <w:sz w:val="28"/>
+          <w:szCs w:val="28"/>
+          <w:u w:val="none"/>
+          <w:lang w:val="en-US"/>
+        </w:rPr>
+        <w:t>```javascript</w:t>
+      </w:r>
+    </w:p>
+    <w:p>
+      <w:pPr>
+        <w:jc w:val="both"/>
+        <w:rPr>
+          <w:rFonts w:hint="default" w:ascii="Consolas" w:hAnsi="Consolas"/>
+          <w:b w:val="0"/>
+          <w:bCs w:val="0"/>
+          <w:sz w:val="28"/>
+          <w:szCs w:val="28"/>
+          <w:u w:val="none"/>
+          <w:lang w:val="en-US"/>
+        </w:rPr>
+      </w:pPr>
+      <w:r>
+        <w:rPr>
+          <w:rFonts w:hint="default" w:ascii="Consolas" w:hAnsi="Consolas"/>
+          <w:b w:val="0"/>
+          <w:bCs w:val="0"/>
+          <w:sz w:val="28"/>
+          <w:szCs w:val="28"/>
+          <w:u w:val="none"/>
+          <w:lang w:val="en-US"/>
+        </w:rPr>
+        <w:t>for (variable of iterable) {</w:t>
+      </w:r>
+    </w:p>
+    <w:p>
+      <w:pPr>
+        <w:jc w:val="both"/>
+        <w:rPr>
+          <w:rFonts w:hint="default" w:ascii="Consolas" w:hAnsi="Consolas"/>
+          <w:b w:val="0"/>
+          <w:bCs w:val="0"/>
+          <w:sz w:val="28"/>
+          <w:szCs w:val="28"/>
+          <w:u w:val="none"/>
+          <w:lang w:val="en-US"/>
+        </w:rPr>
+      </w:pPr>
+      <w:r>
+        <w:rPr>
+          <w:rFonts w:hint="default" w:ascii="Consolas" w:hAnsi="Consolas"/>
+          <w:b w:val="0"/>
+          <w:bCs w:val="0"/>
+          <w:sz w:val="28"/>
+          <w:szCs w:val="28"/>
+          <w:u w:val="none"/>
+          <w:lang w:val="en-US"/>
+        </w:rPr>
+        <w:t xml:space="preserve">  // Code to execute in each iteration</w:t>
+      </w:r>
+    </w:p>
+    <w:p>
+      <w:pPr>
+        <w:jc w:val="both"/>
+        <w:rPr>
+          <w:rFonts w:hint="default" w:ascii="Consolas" w:hAnsi="Consolas"/>
+          <w:b w:val="0"/>
+          <w:bCs w:val="0"/>
+          <w:sz w:val="28"/>
+          <w:szCs w:val="28"/>
+          <w:u w:val="none"/>
+          <w:lang w:val="en-US"/>
+        </w:rPr>
+      </w:pPr>
+      <w:r>
+        <w:rPr>
+          <w:rFonts w:hint="default" w:ascii="Consolas" w:hAnsi="Consolas"/>
+          <w:b w:val="0"/>
+          <w:bCs w:val="0"/>
+          <w:sz w:val="28"/>
+          <w:szCs w:val="28"/>
+          <w:u w:val="none"/>
+          <w:lang w:val="en-US"/>
+        </w:rPr>
+        <w:t>}</w:t>
+      </w:r>
+    </w:p>
+    <w:p>
+      <w:pPr>
+        <w:jc w:val="both"/>
+        <w:rPr>
+          <w:rFonts w:hint="default" w:ascii="Consolas" w:hAnsi="Consolas"/>
+          <w:b w:val="0"/>
+          <w:bCs w:val="0"/>
+          <w:sz w:val="28"/>
+          <w:szCs w:val="28"/>
+          <w:u w:val="none"/>
+          <w:lang w:val="en-US"/>
+        </w:rPr>
+      </w:pPr>
+      <w:r>
+        <w:rPr>
+          <w:rFonts w:hint="default" w:ascii="Consolas" w:hAnsi="Consolas"/>
+          <w:b w:val="0"/>
+          <w:bCs w:val="0"/>
+          <w:sz w:val="28"/>
+          <w:szCs w:val="28"/>
+          <w:u w:val="none"/>
+          <w:lang w:val="en-US"/>
+        </w:rPr>
+        <w:t>```</w:t>
+      </w:r>
+    </w:p>
+    <w:p>
+      <w:pPr>
+        <w:jc w:val="both"/>
+        <w:rPr>
+          <w:rFonts w:hint="default" w:ascii="Consolas" w:hAnsi="Consolas"/>
+          <w:b w:val="0"/>
+          <w:bCs w:val="0"/>
+          <w:sz w:val="28"/>
+          <w:szCs w:val="28"/>
+          <w:u w:val="none"/>
+          <w:lang w:val="en-US"/>
+        </w:rPr>
+      </w:pPr>
+    </w:p>
+    <w:p>
+      <w:pPr>
+        <w:jc w:val="both"/>
+        <w:rPr>
+          <w:rFonts w:hint="default" w:ascii="Consolas" w:hAnsi="Consolas"/>
+          <w:b w:val="0"/>
+          <w:bCs w:val="0"/>
+          <w:sz w:val="28"/>
+          <w:szCs w:val="28"/>
+          <w:u w:val="none"/>
+          <w:lang w:val="en-US"/>
+        </w:rPr>
+      </w:pPr>
+      <w:r>
+        <w:rPr>
+          <w:rFonts w:hint="default" w:ascii="Consolas" w:hAnsi="Consolas"/>
+          <w:b w:val="0"/>
+          <w:bCs w:val="0"/>
+          <w:sz w:val="28"/>
+          <w:szCs w:val="28"/>
+          <w:u w:val="none"/>
+          <w:lang w:val="en-US"/>
+        </w:rPr>
+        <w:t>Example:</w:t>
+      </w:r>
+    </w:p>
+    <w:p>
+      <w:pPr>
+        <w:jc w:val="both"/>
+        <w:rPr>
+          <w:rFonts w:hint="default" w:ascii="Consolas" w:hAnsi="Consolas"/>
+          <w:b w:val="0"/>
+          <w:bCs w:val="0"/>
+          <w:sz w:val="28"/>
+          <w:szCs w:val="28"/>
+          <w:u w:val="none"/>
+          <w:lang w:val="en-US"/>
+        </w:rPr>
+      </w:pPr>
+      <w:r>
+        <w:rPr>
+          <w:rFonts w:hint="default" w:ascii="Consolas" w:hAnsi="Consolas"/>
+          <w:b w:val="0"/>
+          <w:bCs w:val="0"/>
+          <w:sz w:val="28"/>
+          <w:szCs w:val="28"/>
+          <w:u w:val="none"/>
+          <w:lang w:val="en-US"/>
+        </w:rPr>
+        <w:t>```javascript</w:t>
+      </w:r>
+    </w:p>
+    <w:p>
+      <w:pPr>
+        <w:jc w:val="both"/>
+        <w:rPr>
+          <w:rFonts w:hint="default" w:ascii="Consolas" w:hAnsi="Consolas"/>
+          <w:b w:val="0"/>
+          <w:bCs w:val="0"/>
+          <w:sz w:val="28"/>
+          <w:szCs w:val="28"/>
+          <w:u w:val="none"/>
+          <w:lang w:val="en-US"/>
+        </w:rPr>
+      </w:pPr>
+      <w:r>
+        <w:rPr>
+          <w:rFonts w:hint="default" w:ascii="Consolas" w:hAnsi="Consolas"/>
+          <w:b w:val="0"/>
+          <w:bCs w:val="0"/>
+          <w:sz w:val="28"/>
+          <w:szCs w:val="28"/>
+          <w:u w:val="none"/>
+          <w:lang w:val="en-US"/>
+        </w:rPr>
+        <w:t>let fruits = ["apple", "banana", "orange"];</w:t>
+      </w:r>
+    </w:p>
+    <w:p>
+      <w:pPr>
+        <w:jc w:val="both"/>
+        <w:rPr>
+          <w:rFonts w:hint="default" w:ascii="Consolas" w:hAnsi="Consolas"/>
+          <w:b w:val="0"/>
+          <w:bCs w:val="0"/>
+          <w:sz w:val="28"/>
+          <w:szCs w:val="28"/>
+          <w:u w:val="none"/>
+          <w:lang w:val="en-US"/>
+        </w:rPr>
+      </w:pPr>
+    </w:p>
+    <w:p>
+      <w:pPr>
+        <w:jc w:val="both"/>
+        <w:rPr>
+          <w:rFonts w:hint="default" w:ascii="Consolas" w:hAnsi="Consolas"/>
+          <w:b w:val="0"/>
+          <w:bCs w:val="0"/>
+          <w:sz w:val="28"/>
+          <w:szCs w:val="28"/>
+          <w:u w:val="none"/>
+          <w:lang w:val="en-US"/>
+        </w:rPr>
+      </w:pPr>
+      <w:r>
+        <w:rPr>
+          <w:rFonts w:hint="default" w:ascii="Consolas" w:hAnsi="Consolas"/>
+          <w:b w:val="0"/>
+          <w:bCs w:val="0"/>
+          <w:sz w:val="28"/>
+          <w:szCs w:val="28"/>
+          <w:u w:val="none"/>
+          <w:lang w:val="en-US"/>
+        </w:rPr>
+        <w:t>for (let fruit of fruits) {</w:t>
+      </w:r>
+    </w:p>
+    <w:p>
+      <w:pPr>
+        <w:jc w:val="both"/>
+        <w:rPr>
+          <w:rFonts w:hint="default" w:ascii="Consolas" w:hAnsi="Consolas"/>
+          <w:b w:val="0"/>
+          <w:bCs w:val="0"/>
+          <w:sz w:val="28"/>
+          <w:szCs w:val="28"/>
+          <w:u w:val="none"/>
+          <w:lang w:val="en-US"/>
+        </w:rPr>
+      </w:pPr>
+      <w:r>
+        <w:rPr>
+          <w:rFonts w:hint="default" w:ascii="Consolas" w:hAnsi="Consolas"/>
+          <w:b w:val="0"/>
+          <w:bCs w:val="0"/>
+          <w:sz w:val="28"/>
+          <w:szCs w:val="28"/>
+          <w:u w:val="none"/>
+          <w:lang w:val="en-US"/>
+        </w:rPr>
+        <w:t xml:space="preserve">  console.log(fruit</w:t>
+      </w:r>
+    </w:p>
+    <w:p>
+      <w:pPr>
+        <w:jc w:val="both"/>
+        <w:rPr>
+          <w:rFonts w:hint="default" w:ascii="Consolas" w:hAnsi="Consolas"/>
+          <w:b w:val="0"/>
+          <w:bCs w:val="0"/>
+          <w:sz w:val="28"/>
+          <w:szCs w:val="28"/>
+          <w:u w:val="none"/>
+          <w:lang w:val="en-US"/>
+        </w:rPr>
+      </w:pPr>
+    </w:p>
+    <w:p>
+      <w:pPr>
+        <w:jc w:val="both"/>
+        <w:rPr>
+          <w:rFonts w:hint="default" w:ascii="Consolas" w:hAnsi="Consolas"/>
+          <w:b w:val="0"/>
+          <w:bCs w:val="0"/>
+          <w:sz w:val="28"/>
+          <w:szCs w:val="28"/>
+          <w:u w:val="none"/>
+          <w:lang w:val="en-US"/>
+        </w:rPr>
+      </w:pPr>
+      <w:r>
+        <w:rPr>
+          <w:rFonts w:hint="default" w:ascii="Consolas" w:hAnsi="Consolas"/>
+          <w:b w:val="0"/>
+          <w:bCs w:val="0"/>
+          <w:sz w:val="28"/>
+          <w:szCs w:val="28"/>
+          <w:u w:val="none"/>
+          <w:lang w:val="en-US"/>
+        </w:rPr>
+        <w:t>);</w:t>
+      </w:r>
+    </w:p>
+    <w:p>
+      <w:pPr>
+        <w:jc w:val="both"/>
+        <w:rPr>
+          <w:rFonts w:hint="default" w:ascii="Consolas" w:hAnsi="Consolas"/>
+          <w:b w:val="0"/>
+          <w:bCs w:val="0"/>
+          <w:sz w:val="28"/>
+          <w:szCs w:val="28"/>
+          <w:u w:val="none"/>
+          <w:lang w:val="en-US"/>
+        </w:rPr>
+      </w:pPr>
+      <w:r>
+        <w:rPr>
+          <w:rFonts w:hint="default" w:ascii="Consolas" w:hAnsi="Consolas"/>
+          <w:b w:val="0"/>
+          <w:bCs w:val="0"/>
+          <w:sz w:val="28"/>
+          <w:szCs w:val="28"/>
+          <w:u w:val="none"/>
+          <w:lang w:val="en-US"/>
+        </w:rPr>
+        <w:t>}</w:t>
+      </w:r>
+    </w:p>
+    <w:p>
+      <w:pPr>
+        <w:jc w:val="both"/>
+        <w:rPr>
+          <w:rFonts w:hint="default" w:ascii="Consolas" w:hAnsi="Consolas"/>
+          <w:b w:val="0"/>
+          <w:bCs w:val="0"/>
+          <w:sz w:val="28"/>
+          <w:szCs w:val="28"/>
+          <w:u w:val="none"/>
+          <w:lang w:val="en-US"/>
+        </w:rPr>
+      </w:pPr>
+      <w:r>
+        <w:rPr>
+          <w:rFonts w:hint="default" w:ascii="Consolas" w:hAnsi="Consolas"/>
+          <w:b w:val="0"/>
+          <w:bCs w:val="0"/>
+          <w:sz w:val="28"/>
+          <w:szCs w:val="28"/>
+          <w:u w:val="none"/>
+          <w:lang w:val="en-US"/>
+        </w:rPr>
+        <w:t>```</w:t>
+      </w:r>
+    </w:p>
+    <w:p>
+      <w:pPr>
+        <w:jc w:val="both"/>
+        <w:rPr>
+          <w:rFonts w:hint="default" w:ascii="Consolas" w:hAnsi="Consolas"/>
+          <w:b w:val="0"/>
+          <w:bCs w:val="0"/>
+          <w:sz w:val="28"/>
+          <w:szCs w:val="28"/>
+          <w:u w:val="none"/>
+          <w:lang w:val="en-US"/>
+        </w:rPr>
+      </w:pPr>
+    </w:p>
+    <w:p>
+      <w:pPr>
+        <w:jc w:val="both"/>
+        <w:rPr>
+          <w:rFonts w:hint="default" w:ascii="Consolas" w:hAnsi="Consolas"/>
+          <w:b w:val="0"/>
+          <w:bCs w:val="0"/>
+          <w:sz w:val="28"/>
+          <w:szCs w:val="28"/>
+          <w:u w:val="none"/>
+          <w:lang w:val="en-US"/>
         </w:rPr>
         <w:sectPr>
           <w:pgSz w:w="11906" w:h="16838"/>
@@ -9217,6 +12726,30 @@
           <w:docGrid w:linePitch="360" w:charSpace="0"/>
         </w:sectPr>
       </w:pPr>
+      <w:r>
+        <w:rPr>
+          <w:rFonts w:hint="default" w:ascii="Consolas" w:hAnsi="Consolas"/>
+          <w:b w:val="0"/>
+          <w:bCs w:val="0"/>
+          <w:sz w:val="28"/>
+          <w:szCs w:val="28"/>
+          <w:u w:val="none"/>
+          <w:lang w:val="en-US"/>
+        </w:rPr>
+        <w:t>These control and looping structures allow you to conditionally execute code, iterate over arrays or objects, and control the flow of execution based on certain conditions, providing flexibility and control in your JavaScript programs.</w:t>
+      </w:r>
+      <w:bookmarkStart w:id="0" w:name="_GoBack"/>
+      <w:bookmarkEnd w:id="0"/>
+    </w:p>
+    <w:p>
+      <w:pPr>
+        <w:jc w:val="both"/>
+        <w:rPr>
+          <w:rFonts w:hint="default" w:ascii="Consolas" w:hAnsi="Consolas"/>
+          <w:sz w:val="28"/>
+          <w:szCs w:val="28"/>
+        </w:rPr>
+      </w:pPr>
     </w:p>
     <w:p>
       <w:pPr>
@@ -9259,8 +12792,6 @@
           <w:szCs w:val="28"/>
         </w:rPr>
       </w:pPr>
-      <w:bookmarkStart w:id="0" w:name="_GoBack"/>
-      <w:bookmarkEnd w:id="0"/>
     </w:p>
     <w:sectPr>
       <w:pgSz w:w="11906" w:h="16838"/>

</xml_diff>